<commit_message>
Guidelines added to Script
I added a few guidelines to the script that can hopefully provide some direction for a standardized way of recording.
</commit_message>
<xml_diff>
--- a/FinalProject/AAI500_FinalProject_VideoScript.docx
+++ b/FinalProject/AAI500_FinalProject_VideoScript.docx
@@ -18,7 +18,69 @@
     </w:p>
     <w:p>
       <w:r>
-        <w:t>This is our script.</w:t>
+        <w:t>Hey Team! Here are some guides for our video to aim at the professional look and feel I think we want to deliver – I’m open to your suggestions as well.</w:t>
+      </w:r>
+    </w:p>
+    <w:p>
+      <w:r>
+        <w:t>Try recording this with your cell phones in a horizontal orientation, in selfie mode at about 3 to 4 feet away from you</w:t>
+      </w:r>
+      <w:r>
+        <w:t>.</w:t>
+      </w:r>
+      <w:r>
+        <w:t xml:space="preserve"> Make sure your face and upper part of your body shows in the frame. Try to choose a quiet location and I suggest you sit down to prevent too much uncontrolled motion in the video recording</w:t>
+      </w:r>
+      <w:r>
+        <w:t xml:space="preserve"> (although I was wondering if we should try walking with our phones in selfie mode when applicable)</w:t>
+      </w:r>
+      <w:r>
+        <w:t>.</w:t>
+      </w:r>
+    </w:p>
+    <w:p>
+      <w:r>
+        <w:t xml:space="preserve">I envision the final video as a short documentary to present our research and results, so while </w:t>
+      </w:r>
+      <w:r>
+        <w:t>we</w:t>
+      </w:r>
+      <w:r>
+        <w:t xml:space="preserve"> can smile, picture ourselves presenting to an audience of investors that we’re trying to convince to support our research because it is both profitable and impressive.</w:t>
+      </w:r>
+      <w:r>
+        <w:t xml:space="preserve"> Think of the attitude of someone presenting in a TED talk as well.</w:t>
+      </w:r>
+    </w:p>
+    <w:p>
+      <w:r>
+        <w:t xml:space="preserve">I think for our dress code we should aim for a </w:t>
+      </w:r>
+      <w:r>
+        <w:t xml:space="preserve">dress </w:t>
+      </w:r>
+      <w:r>
+        <w:t>shirt, ideally no hats</w:t>
+      </w:r>
+      <w:r>
+        <w:t xml:space="preserve"> or t-shirts</w:t>
+      </w:r>
+      <w:r>
+        <w:t>.</w:t>
+      </w:r>
+      <w:r>
+        <w:t xml:space="preserve"> I plan to use only the audio in some parts as a voice-over</w:t>
+      </w:r>
+      <w:r>
+        <w:t>, but I think we should visually include ourselves talking in the video too</w:t>
+      </w:r>
+      <w:r>
+        <w:t>.</w:t>
+      </w:r>
+    </w:p>
+    <w:p>
+      <w:r>
+        <w:t>Let me know if you have any questions or suggestions.</w:t>
       </w:r>
     </w:p>
     <w:tbl>
@@ -338,6 +400,7 @@
           </w:tcPr>
           <w:p>
             <w:r>
+              <w:lastRenderedPageBreak/>
               <w:t>Israel</w:t>
             </w:r>
           </w:p>
@@ -412,14 +475,7 @@
               <w:rPr>
                 <w:lang w:val="es-MX"/>
               </w:rPr>
-              <w:t xml:space="preserve">No video </w:t>
-            </w:r>
-            <w:proofErr w:type="spellStart"/>
-            <w:r>
-              <w:rPr>
-                <w:lang w:val="es-MX"/>
-              </w:rPr>
-              <w:t>conferen</w:t>
+              <w:t>No video conferen</w:t>
             </w:r>
             <w:r>
               <w:rPr>
@@ -427,7 +483,6 @@
               </w:rPr>
               <w:t>ces</w:t>
             </w:r>
-            <w:proofErr w:type="spellEnd"/>
             <w:r>
               <w:rPr>
                 <w:lang w:val="es-MX"/>
@@ -438,21 +493,7 @@
               <w:rPr>
                 <w:lang w:val="es-MX"/>
               </w:rPr>
-              <w:t xml:space="preserve">deo </w:t>
-            </w:r>
-            <w:proofErr w:type="spellStart"/>
-            <w:r>
-              <w:rPr>
-                <w:lang w:val="es-MX"/>
-              </w:rPr>
-              <w:t>games</w:t>
-            </w:r>
-            <w:proofErr w:type="spellEnd"/>
-            <w:r>
-              <w:rPr>
-                <w:lang w:val="es-MX"/>
-              </w:rPr>
-              <w:t>.</w:t>
+              <w:t>deo games.</w:t>
             </w:r>
             <w:r>
               <w:rPr>
@@ -622,15 +663,7 @@
               <w:t>I</w:t>
             </w:r>
             <w:r>
-              <w:t xml:space="preserve">n the first Stage of the </w:t>
-            </w:r>
-            <w:proofErr w:type="gramStart"/>
-            <w:r>
-              <w:t>plant</w:t>
-            </w:r>
-            <w:proofErr w:type="gramEnd"/>
-            <w:r>
-              <w:t xml:space="preserve"> they burn fuel and make a turbine spin to induce electricity. That produces a lot of heat.</w:t>
+              <w:t>n the first Stage of the plant they burn fuel and make a turbine spin to induce electricity. That produces a lot of heat.</w:t>
             </w:r>
           </w:p>
         </w:tc>
@@ -657,7 +690,6 @@
           </w:tcPr>
           <w:p>
             <w:r>
-              <w:lastRenderedPageBreak/>
               <w:t>Mani</w:t>
             </w:r>
           </w:p>
@@ -889,6 +921,7 @@
           </w:tcPr>
           <w:p>
             <w:r>
+              <w:lastRenderedPageBreak/>
               <w:t>Israel</w:t>
             </w:r>
           </w:p>
@@ -904,16 +937,11 @@
             <w:r>
               <w:t xml:space="preserve">Imagine the impact of such forecast to the demand; the </w:t>
             </w:r>
-            <w:proofErr w:type="gramStart"/>
             <w:r>
               <w:t xml:space="preserve">general </w:t>
             </w:r>
             <w:r>
-              <w:t>public</w:t>
-            </w:r>
-            <w:proofErr w:type="gramEnd"/>
-            <w:r>
-              <w:t xml:space="preserve"> </w:t>
+              <w:t xml:space="preserve">public </w:t>
             </w:r>
             <w:r>
               <w:t xml:space="preserve">as well as companies </w:t>

</xml_diff>

<commit_message>
First Draft of Video Script Completed
First Draft of Video Script Completed
</commit_message>
<xml_diff>
--- a/FinalProject/AAI500_FinalProject_VideoScript.docx
+++ b/FinalProject/AAI500_FinalProject_VideoScript.docx
@@ -87,9 +87,9 @@
         <w:tblLook w:val="04A0" w:firstRow="1" w:lastRow="0" w:firstColumn="1" w:lastColumn="0" w:noHBand="0" w:noVBand="1"/>
       </w:tblPr>
       <w:tblGrid>
-        <w:gridCol w:w="1870"/>
-        <w:gridCol w:w="6316"/>
-        <w:gridCol w:w="1164"/>
+        <w:gridCol w:w="1850"/>
+        <w:gridCol w:w="6215"/>
+        <w:gridCol w:w="1285"/>
       </w:tblGrid>
       <w:tr>
         <w:trPr>
@@ -98,7 +98,7 @@
         <w:tc>
           <w:tcPr>
             <w:cnfStyle w:val="001000000000" w:firstRow="0" w:lastRow="0" w:firstColumn="1" w:lastColumn="0" w:oddVBand="0" w:evenVBand="0" w:oddHBand="0" w:evenHBand="0" w:firstRowFirstColumn="0" w:firstRowLastColumn="0" w:lastRowFirstColumn="0" w:lastRowLastColumn="0"/>
-            <w:tcW w:w="1885" w:type="dxa"/>
+            <w:tcW w:w="1850" w:type="dxa"/>
           </w:tcPr>
           <w:p>
             <w:r>
@@ -108,7 +108,7 @@
         </w:tc>
         <w:tc>
           <w:tcPr>
-            <w:tcW w:w="6390" w:type="dxa"/>
+            <w:tcW w:w="6215" w:type="dxa"/>
           </w:tcPr>
           <w:p>
             <w:pPr>
@@ -121,7 +121,7 @@
         </w:tc>
         <w:tc>
           <w:tcPr>
-            <w:tcW w:w="1075" w:type="dxa"/>
+            <w:tcW w:w="1285" w:type="dxa"/>
           </w:tcPr>
           <w:p>
             <w:pPr>
@@ -134,20 +134,23 @@
               <w:br/>
               <w:t>Duration</w:t>
             </w:r>
-          </w:p>
-        </w:tc>
-      </w:tr>
-      <w:tr>
-        <w:tc>
-          <w:tcPr>
-            <w:cnfStyle w:val="001000000000" w:firstRow="0" w:lastRow="0" w:firstColumn="1" w:lastColumn="0" w:oddVBand="0" w:evenVBand="0" w:oddHBand="0" w:evenHBand="0" w:firstRowFirstColumn="0" w:firstRowLastColumn="0" w:lastRowFirstColumn="0" w:lastRowLastColumn="0"/>
-            <w:tcW w:w="1885" w:type="dxa"/>
+            <w:r>
+              <w:t xml:space="preserve"> (seconds)</w:t>
+            </w:r>
+          </w:p>
+        </w:tc>
+      </w:tr>
+      <w:tr>
+        <w:tc>
+          <w:tcPr>
+            <w:cnfStyle w:val="001000000000" w:firstRow="0" w:lastRow="0" w:firstColumn="1" w:lastColumn="0" w:oddVBand="0" w:evenVBand="0" w:oddHBand="0" w:evenHBand="0" w:firstRowFirstColumn="0" w:firstRowLastColumn="0" w:lastRowFirstColumn="0" w:lastRowLastColumn="0"/>
+            <w:tcW w:w="1850" w:type="dxa"/>
           </w:tcPr>
           <w:p/>
         </w:tc>
         <w:tc>
           <w:tcPr>
-            <w:tcW w:w="6390" w:type="dxa"/>
+            <w:tcW w:w="6215" w:type="dxa"/>
           </w:tcPr>
           <w:p>
             <w:pPr>
@@ -160,23 +163,23 @@
         </w:tc>
         <w:tc>
           <w:tcPr>
-            <w:tcW w:w="1075" w:type="dxa"/>
-          </w:tcPr>
-          <w:p>
-            <w:pPr>
-              <w:cnfStyle w:val="000000000000" w:firstRow="0" w:lastRow="0" w:firstColumn="0" w:lastColumn="0" w:oddVBand="0" w:evenVBand="0" w:oddHBand="0" w:evenHBand="0" w:firstRowFirstColumn="0" w:firstRowLastColumn="0" w:lastRowFirstColumn="0" w:lastRowLastColumn="0"/>
-            </w:pPr>
-            <w:r>
-              <w:t>10s</w:t>
-            </w:r>
-          </w:p>
-        </w:tc>
-      </w:tr>
-      <w:tr>
-        <w:tc>
-          <w:tcPr>
-            <w:cnfStyle w:val="001000000000" w:firstRow="0" w:lastRow="0" w:firstColumn="1" w:lastColumn="0" w:oddVBand="0" w:evenVBand="0" w:oddHBand="0" w:evenHBand="0" w:firstRowFirstColumn="0" w:firstRowLastColumn="0" w:lastRowFirstColumn="0" w:lastRowLastColumn="0"/>
-            <w:tcW w:w="1885" w:type="dxa"/>
+            <w:tcW w:w="1285" w:type="dxa"/>
+          </w:tcPr>
+          <w:p>
+            <w:pPr>
+              <w:cnfStyle w:val="000000000000" w:firstRow="0" w:lastRow="0" w:firstColumn="0" w:lastColumn="0" w:oddVBand="0" w:evenVBand="0" w:oddHBand="0" w:evenHBand="0" w:firstRowFirstColumn="0" w:firstRowLastColumn="0" w:lastRowFirstColumn="0" w:lastRowLastColumn="0"/>
+            </w:pPr>
+            <w:r>
+              <w:t>10</w:t>
+            </w:r>
+          </w:p>
+        </w:tc>
+      </w:tr>
+      <w:tr>
+        <w:tc>
+          <w:tcPr>
+            <w:cnfStyle w:val="001000000000" w:firstRow="0" w:lastRow="0" w:firstColumn="1" w:lastColumn="0" w:oddVBand="0" w:evenVBand="0" w:oddHBand="0" w:evenHBand="0" w:firstRowFirstColumn="0" w:firstRowLastColumn="0" w:lastRowFirstColumn="0" w:lastRowLastColumn="0"/>
+            <w:tcW w:w="1850" w:type="dxa"/>
             <w:shd w:val="clear" w:color="auto" w:fill="00B050"/>
           </w:tcPr>
           <w:p>
@@ -187,7 +190,7 @@
         </w:tc>
         <w:tc>
           <w:tcPr>
-            <w:tcW w:w="6390" w:type="dxa"/>
+            <w:tcW w:w="6215" w:type="dxa"/>
           </w:tcPr>
           <w:p>
             <w:pPr>
@@ -200,30 +203,30 @@
         </w:tc>
         <w:tc>
           <w:tcPr>
-            <w:tcW w:w="1075" w:type="dxa"/>
-          </w:tcPr>
-          <w:p>
-            <w:pPr>
-              <w:cnfStyle w:val="000000000000" w:firstRow="0" w:lastRow="0" w:firstColumn="0" w:lastColumn="0" w:oddVBand="0" w:evenVBand="0" w:oddHBand="0" w:evenHBand="0" w:firstRowFirstColumn="0" w:firstRowLastColumn="0" w:lastRowFirstColumn="0" w:lastRowLastColumn="0"/>
-            </w:pPr>
-            <w:r>
-              <w:t>10s</w:t>
-            </w:r>
-          </w:p>
-        </w:tc>
-      </w:tr>
-      <w:tr>
-        <w:tc>
-          <w:tcPr>
-            <w:cnfStyle w:val="001000000000" w:firstRow="0" w:lastRow="0" w:firstColumn="1" w:lastColumn="0" w:oddVBand="0" w:evenVBand="0" w:oddHBand="0" w:evenHBand="0" w:firstRowFirstColumn="0" w:firstRowLastColumn="0" w:lastRowFirstColumn="0" w:lastRowLastColumn="0"/>
-            <w:tcW w:w="1885" w:type="dxa"/>
+            <w:tcW w:w="1285" w:type="dxa"/>
+          </w:tcPr>
+          <w:p>
+            <w:pPr>
+              <w:cnfStyle w:val="000000000000" w:firstRow="0" w:lastRow="0" w:firstColumn="0" w:lastColumn="0" w:oddVBand="0" w:evenVBand="0" w:oddHBand="0" w:evenHBand="0" w:firstRowFirstColumn="0" w:firstRowLastColumn="0" w:lastRowFirstColumn="0" w:lastRowLastColumn="0"/>
+            </w:pPr>
+            <w:r>
+              <w:t>10</w:t>
+            </w:r>
+          </w:p>
+        </w:tc>
+      </w:tr>
+      <w:tr>
+        <w:tc>
+          <w:tcPr>
+            <w:cnfStyle w:val="001000000000" w:firstRow="0" w:lastRow="0" w:firstColumn="1" w:lastColumn="0" w:oddVBand="0" w:evenVBand="0" w:oddHBand="0" w:evenHBand="0" w:firstRowFirstColumn="0" w:firstRowLastColumn="0" w:lastRowFirstColumn="0" w:lastRowLastColumn="0"/>
+            <w:tcW w:w="1850" w:type="dxa"/>
             <w:shd w:val="clear" w:color="auto" w:fill="auto"/>
           </w:tcPr>
           <w:p/>
         </w:tc>
         <w:tc>
           <w:tcPr>
-            <w:tcW w:w="6390" w:type="dxa"/>
+            <w:tcW w:w="6215" w:type="dxa"/>
           </w:tcPr>
           <w:p>
             <w:pPr>
@@ -236,23 +239,23 @@
         </w:tc>
         <w:tc>
           <w:tcPr>
-            <w:tcW w:w="1075" w:type="dxa"/>
-          </w:tcPr>
-          <w:p>
-            <w:pPr>
-              <w:cnfStyle w:val="000000000000" w:firstRow="0" w:lastRow="0" w:firstColumn="0" w:lastColumn="0" w:oddVBand="0" w:evenVBand="0" w:oddHBand="0" w:evenHBand="0" w:firstRowFirstColumn="0" w:firstRowLastColumn="0" w:lastRowFirstColumn="0" w:lastRowLastColumn="0"/>
-            </w:pPr>
-            <w:r>
-              <w:t>10s</w:t>
-            </w:r>
-          </w:p>
-        </w:tc>
-      </w:tr>
-      <w:tr>
-        <w:tc>
-          <w:tcPr>
-            <w:cnfStyle w:val="001000000000" w:firstRow="0" w:lastRow="0" w:firstColumn="1" w:lastColumn="0" w:oddVBand="0" w:evenVBand="0" w:oddHBand="0" w:evenHBand="0" w:firstRowFirstColumn="0" w:firstRowLastColumn="0" w:lastRowFirstColumn="0" w:lastRowLastColumn="0"/>
-            <w:tcW w:w="1885" w:type="dxa"/>
+            <w:tcW w:w="1285" w:type="dxa"/>
+          </w:tcPr>
+          <w:p>
+            <w:pPr>
+              <w:cnfStyle w:val="000000000000" w:firstRow="0" w:lastRow="0" w:firstColumn="0" w:lastColumn="0" w:oddVBand="0" w:evenVBand="0" w:oddHBand="0" w:evenHBand="0" w:firstRowFirstColumn="0" w:firstRowLastColumn="0" w:lastRowFirstColumn="0" w:lastRowLastColumn="0"/>
+            </w:pPr>
+            <w:r>
+              <w:t>10</w:t>
+            </w:r>
+          </w:p>
+        </w:tc>
+      </w:tr>
+      <w:tr>
+        <w:tc>
+          <w:tcPr>
+            <w:cnfStyle w:val="001000000000" w:firstRow="0" w:lastRow="0" w:firstColumn="1" w:lastColumn="0" w:oddVBand="0" w:evenVBand="0" w:oddHBand="0" w:evenHBand="0" w:firstRowFirstColumn="0" w:firstRowLastColumn="0" w:lastRowFirstColumn="0" w:lastRowLastColumn="0"/>
+            <w:tcW w:w="1850" w:type="dxa"/>
             <w:shd w:val="clear" w:color="auto" w:fill="FFC000"/>
           </w:tcPr>
           <w:p>
@@ -263,7 +266,7 @@
         </w:tc>
         <w:tc>
           <w:tcPr>
-            <w:tcW w:w="6390" w:type="dxa"/>
+            <w:tcW w:w="6215" w:type="dxa"/>
           </w:tcPr>
           <w:p>
             <w:pPr>
@@ -288,30 +291,30 @@
         </w:tc>
         <w:tc>
           <w:tcPr>
-            <w:tcW w:w="1075" w:type="dxa"/>
-          </w:tcPr>
-          <w:p>
-            <w:pPr>
-              <w:cnfStyle w:val="000000000000" w:firstRow="0" w:lastRow="0" w:firstColumn="0" w:lastColumn="0" w:oddVBand="0" w:evenVBand="0" w:oddHBand="0" w:evenHBand="0" w:firstRowFirstColumn="0" w:firstRowLastColumn="0" w:lastRowFirstColumn="0" w:lastRowLastColumn="0"/>
-            </w:pPr>
-            <w:r>
-              <w:t>16s</w:t>
-            </w:r>
-          </w:p>
-        </w:tc>
-      </w:tr>
-      <w:tr>
-        <w:tc>
-          <w:tcPr>
-            <w:cnfStyle w:val="001000000000" w:firstRow="0" w:lastRow="0" w:firstColumn="1" w:lastColumn="0" w:oddVBand="0" w:evenVBand="0" w:oddHBand="0" w:evenHBand="0" w:firstRowFirstColumn="0" w:firstRowLastColumn="0" w:lastRowFirstColumn="0" w:lastRowLastColumn="0"/>
-            <w:tcW w:w="1885" w:type="dxa"/>
+            <w:tcW w:w="1285" w:type="dxa"/>
+          </w:tcPr>
+          <w:p>
+            <w:pPr>
+              <w:cnfStyle w:val="000000000000" w:firstRow="0" w:lastRow="0" w:firstColumn="0" w:lastColumn="0" w:oddVBand="0" w:evenVBand="0" w:oddHBand="0" w:evenHBand="0" w:firstRowFirstColumn="0" w:firstRowLastColumn="0" w:lastRowFirstColumn="0" w:lastRowLastColumn="0"/>
+            </w:pPr>
+            <w:r>
+              <w:t>16</w:t>
+            </w:r>
+          </w:p>
+        </w:tc>
+      </w:tr>
+      <w:tr>
+        <w:tc>
+          <w:tcPr>
+            <w:cnfStyle w:val="001000000000" w:firstRow="0" w:lastRow="0" w:firstColumn="1" w:lastColumn="0" w:oddVBand="0" w:evenVBand="0" w:oddHBand="0" w:evenHBand="0" w:firstRowFirstColumn="0" w:firstRowLastColumn="0" w:lastRowFirstColumn="0" w:lastRowLastColumn="0"/>
+            <w:tcW w:w="1850" w:type="dxa"/>
             <w:shd w:val="clear" w:color="auto" w:fill="auto"/>
           </w:tcPr>
           <w:p/>
         </w:tc>
         <w:tc>
           <w:tcPr>
-            <w:tcW w:w="6390" w:type="dxa"/>
+            <w:tcW w:w="6215" w:type="dxa"/>
           </w:tcPr>
           <w:p>
             <w:pPr>
@@ -327,23 +330,23 @@
         </w:tc>
         <w:tc>
           <w:tcPr>
-            <w:tcW w:w="1075" w:type="dxa"/>
-          </w:tcPr>
-          <w:p>
-            <w:pPr>
-              <w:cnfStyle w:val="000000000000" w:firstRow="0" w:lastRow="0" w:firstColumn="0" w:lastColumn="0" w:oddVBand="0" w:evenVBand="0" w:oddHBand="0" w:evenHBand="0" w:firstRowFirstColumn="0" w:firstRowLastColumn="0" w:lastRowFirstColumn="0" w:lastRowLastColumn="0"/>
-            </w:pPr>
-            <w:r>
-              <w:t>10s</w:t>
-            </w:r>
-          </w:p>
-        </w:tc>
-      </w:tr>
-      <w:tr>
-        <w:tc>
-          <w:tcPr>
-            <w:cnfStyle w:val="001000000000" w:firstRow="0" w:lastRow="0" w:firstColumn="1" w:lastColumn="0" w:oddVBand="0" w:evenVBand="0" w:oddHBand="0" w:evenHBand="0" w:firstRowFirstColumn="0" w:firstRowLastColumn="0" w:lastRowFirstColumn="0" w:lastRowLastColumn="0"/>
-            <w:tcW w:w="1885" w:type="dxa"/>
+            <w:tcW w:w="1285" w:type="dxa"/>
+          </w:tcPr>
+          <w:p>
+            <w:pPr>
+              <w:cnfStyle w:val="000000000000" w:firstRow="0" w:lastRow="0" w:firstColumn="0" w:lastColumn="0" w:oddVBand="0" w:evenVBand="0" w:oddHBand="0" w:evenHBand="0" w:firstRowFirstColumn="0" w:firstRowLastColumn="0" w:lastRowFirstColumn="0" w:lastRowLastColumn="0"/>
+            </w:pPr>
+            <w:r>
+              <w:t>10</w:t>
+            </w:r>
+          </w:p>
+        </w:tc>
+      </w:tr>
+      <w:tr>
+        <w:tc>
+          <w:tcPr>
+            <w:cnfStyle w:val="001000000000" w:firstRow="0" w:lastRow="0" w:firstColumn="1" w:lastColumn="0" w:oddVBand="0" w:evenVBand="0" w:oddHBand="0" w:evenHBand="0" w:firstRowFirstColumn="0" w:firstRowLastColumn="0" w:lastRowFirstColumn="0" w:lastRowLastColumn="0"/>
+            <w:tcW w:w="1850" w:type="dxa"/>
             <w:shd w:val="clear" w:color="auto" w:fill="0070C0"/>
           </w:tcPr>
           <w:p>
@@ -354,7 +357,7 @@
         </w:tc>
         <w:tc>
           <w:tcPr>
-            <w:tcW w:w="6390" w:type="dxa"/>
+            <w:tcW w:w="6215" w:type="dxa"/>
           </w:tcPr>
           <w:p>
             <w:pPr>
@@ -373,14 +376,14 @@
         </w:tc>
         <w:tc>
           <w:tcPr>
-            <w:tcW w:w="1075" w:type="dxa"/>
-          </w:tcPr>
-          <w:p>
-            <w:pPr>
-              <w:cnfStyle w:val="000000000000" w:firstRow="0" w:lastRow="0" w:firstColumn="0" w:lastColumn="0" w:oddVBand="0" w:evenVBand="0" w:oddHBand="0" w:evenHBand="0" w:firstRowFirstColumn="0" w:firstRowLastColumn="0" w:lastRowFirstColumn="0" w:lastRowLastColumn="0"/>
-            </w:pPr>
-            <w:r>
-              <w:t>11s</w:t>
+            <w:tcW w:w="1285" w:type="dxa"/>
+          </w:tcPr>
+          <w:p>
+            <w:pPr>
+              <w:cnfStyle w:val="000000000000" w:firstRow="0" w:lastRow="0" w:firstColumn="0" w:lastColumn="0" w:oddVBand="0" w:evenVBand="0" w:oddHBand="0" w:evenHBand="0" w:firstRowFirstColumn="0" w:firstRowLastColumn="0" w:lastRowFirstColumn="0" w:lastRowLastColumn="0"/>
+            </w:pPr>
+            <w:r>
+              <w:t>11</w:t>
             </w:r>
           </w:p>
         </w:tc>
@@ -392,7 +395,7 @@
         <w:tc>
           <w:tcPr>
             <w:cnfStyle w:val="001000000000" w:firstRow="0" w:lastRow="0" w:firstColumn="1" w:lastColumn="0" w:oddVBand="0" w:evenVBand="0" w:oddHBand="0" w:evenHBand="0" w:firstRowFirstColumn="0" w:firstRowLastColumn="0" w:lastRowFirstColumn="0" w:lastRowLastColumn="0"/>
-            <w:tcW w:w="1885" w:type="dxa"/>
+            <w:tcW w:w="1850" w:type="dxa"/>
             <w:shd w:val="clear" w:color="auto" w:fill="00B050"/>
           </w:tcPr>
           <w:p>
@@ -404,7 +407,7 @@
         </w:tc>
         <w:tc>
           <w:tcPr>
-            <w:tcW w:w="6390" w:type="dxa"/>
+            <w:tcW w:w="6215" w:type="dxa"/>
           </w:tcPr>
           <w:p>
             <w:pPr>
@@ -429,23 +432,23 @@
         </w:tc>
         <w:tc>
           <w:tcPr>
-            <w:tcW w:w="1075" w:type="dxa"/>
-          </w:tcPr>
-          <w:p>
-            <w:pPr>
-              <w:cnfStyle w:val="000000000000" w:firstRow="0" w:lastRow="0" w:firstColumn="0" w:lastColumn="0" w:oddVBand="0" w:evenVBand="0" w:oddHBand="0" w:evenHBand="0" w:firstRowFirstColumn="0" w:firstRowLastColumn="0" w:lastRowFirstColumn="0" w:lastRowLastColumn="0"/>
-            </w:pPr>
-            <w:r>
-              <w:t>12s</w:t>
-            </w:r>
-          </w:p>
-        </w:tc>
-      </w:tr>
-      <w:tr>
-        <w:tc>
-          <w:tcPr>
-            <w:cnfStyle w:val="001000000000" w:firstRow="0" w:lastRow="0" w:firstColumn="1" w:lastColumn="0" w:oddVBand="0" w:evenVBand="0" w:oddHBand="0" w:evenHBand="0" w:firstRowFirstColumn="0" w:firstRowLastColumn="0" w:lastRowFirstColumn="0" w:lastRowLastColumn="0"/>
-            <w:tcW w:w="1885" w:type="dxa"/>
+            <w:tcW w:w="1285" w:type="dxa"/>
+          </w:tcPr>
+          <w:p>
+            <w:pPr>
+              <w:cnfStyle w:val="000000000000" w:firstRow="0" w:lastRow="0" w:firstColumn="0" w:lastColumn="0" w:oddVBand="0" w:evenVBand="0" w:oddHBand="0" w:evenHBand="0" w:firstRowFirstColumn="0" w:firstRowLastColumn="0" w:lastRowFirstColumn="0" w:lastRowLastColumn="0"/>
+            </w:pPr>
+            <w:r>
+              <w:t>12</w:t>
+            </w:r>
+          </w:p>
+        </w:tc>
+      </w:tr>
+      <w:tr>
+        <w:tc>
+          <w:tcPr>
+            <w:cnfStyle w:val="001000000000" w:firstRow="0" w:lastRow="0" w:firstColumn="1" w:lastColumn="0" w:oddVBand="0" w:evenVBand="0" w:oddHBand="0" w:evenHBand="0" w:firstRowFirstColumn="0" w:firstRowLastColumn="0" w:lastRowFirstColumn="0" w:lastRowLastColumn="0"/>
+            <w:tcW w:w="1850" w:type="dxa"/>
             <w:shd w:val="clear" w:color="auto" w:fill="FFC000"/>
           </w:tcPr>
           <w:p>
@@ -456,85 +459,42 @@
         </w:tc>
         <w:tc>
           <w:tcPr>
-            <w:tcW w:w="6390" w:type="dxa"/>
-          </w:tcPr>
-          <w:p>
-            <w:pPr>
-              <w:cnfStyle w:val="000000000000" w:firstRow="0" w:lastRow="0" w:firstColumn="0" w:lastColumn="0" w:oddVBand="0" w:evenVBand="0" w:oddHBand="0" w:evenHBand="0" w:firstRowFirstColumn="0" w:firstRowLastColumn="0" w:lastRowFirstColumn="0" w:lastRowLastColumn="0"/>
-            </w:pPr>
-            <w:r>
-              <w:t xml:space="preserve">Without it, you couldn’t even watch this video. </w:t>
-            </w:r>
-            <w:r>
-              <w:rPr>
-                <w:lang w:val="es-MX"/>
-              </w:rPr>
-              <w:t xml:space="preserve">No video </w:t>
-            </w:r>
-            <w:proofErr w:type="spellStart"/>
-            <w:r>
-              <w:rPr>
-                <w:lang w:val="es-MX"/>
-              </w:rPr>
-              <w:t>conferen</w:t>
-            </w:r>
-            <w:r>
-              <w:rPr>
-                <w:lang w:val="es-MX"/>
-              </w:rPr>
-              <w:t>ces</w:t>
-            </w:r>
-            <w:proofErr w:type="spellEnd"/>
-            <w:r>
-              <w:rPr>
-                <w:lang w:val="es-MX"/>
-              </w:rPr>
-              <w:t>, no vi</w:t>
-            </w:r>
-            <w:r>
-              <w:rPr>
-                <w:lang w:val="es-MX"/>
-              </w:rPr>
-              <w:t xml:space="preserve">deo </w:t>
-            </w:r>
-            <w:proofErr w:type="spellStart"/>
-            <w:r>
-              <w:rPr>
-                <w:lang w:val="es-MX"/>
-              </w:rPr>
-              <w:t>games</w:t>
-            </w:r>
-            <w:proofErr w:type="spellEnd"/>
-            <w:r>
-              <w:rPr>
-                <w:lang w:val="es-MX"/>
-              </w:rPr>
-              <w:t xml:space="preserve">. </w:t>
-            </w:r>
+            <w:tcW w:w="6215" w:type="dxa"/>
+          </w:tcPr>
+          <w:p>
+            <w:pPr>
+              <w:cnfStyle w:val="000000000000" w:firstRow="0" w:lastRow="0" w:firstColumn="0" w:lastColumn="0" w:oddVBand="0" w:evenVBand="0" w:oddHBand="0" w:evenHBand="0" w:firstRowFirstColumn="0" w:firstRowLastColumn="0" w:lastRowFirstColumn="0" w:lastRowLastColumn="0"/>
+            </w:pPr>
             <w:r>
               <w:t>Electric power is everything. I cannot think of an industry that could live without it today.</w:t>
             </w:r>
-          </w:p>
-        </w:tc>
-        <w:tc>
-          <w:tcPr>
-            <w:tcW w:w="1075" w:type="dxa"/>
-          </w:tcPr>
-          <w:p>
-            <w:pPr>
-              <w:cnfStyle w:val="000000000000" w:firstRow="0" w:lastRow="0" w:firstColumn="0" w:lastColumn="0" w:oddVBand="0" w:evenVBand="0" w:oddHBand="0" w:evenHBand="0" w:firstRowFirstColumn="0" w:firstRowLastColumn="0" w:lastRowFirstColumn="0" w:lastRowLastColumn="0"/>
-            </w:pPr>
-            <w:r>
-              <w:t>11s</w:t>
-            </w:r>
-          </w:p>
-        </w:tc>
-      </w:tr>
-      <w:tr>
-        <w:tc>
-          <w:tcPr>
-            <w:cnfStyle w:val="001000000000" w:firstRow="0" w:lastRow="0" w:firstColumn="1" w:lastColumn="0" w:oddVBand="0" w:evenVBand="0" w:oddHBand="0" w:evenHBand="0" w:firstRowFirstColumn="0" w:firstRowLastColumn="0" w:lastRowFirstColumn="0" w:lastRowLastColumn="0"/>
-            <w:tcW w:w="1885" w:type="dxa"/>
+            <w:r>
+              <w:t xml:space="preserve"> </w:t>
+            </w:r>
+            <w:r>
+              <w:t>Without it, the whole economy of the world would collapse.</w:t>
+            </w:r>
+          </w:p>
+        </w:tc>
+        <w:tc>
+          <w:tcPr>
+            <w:tcW w:w="1285" w:type="dxa"/>
+          </w:tcPr>
+          <w:p>
+            <w:pPr>
+              <w:cnfStyle w:val="000000000000" w:firstRow="0" w:lastRow="0" w:firstColumn="0" w:lastColumn="0" w:oddVBand="0" w:evenVBand="0" w:oddHBand="0" w:evenHBand="0" w:firstRowFirstColumn="0" w:firstRowLastColumn="0" w:lastRowFirstColumn="0" w:lastRowLastColumn="0"/>
+            </w:pPr>
+            <w:r>
+              <w:t>8</w:t>
+            </w:r>
+          </w:p>
+        </w:tc>
+      </w:tr>
+      <w:tr>
+        <w:tc>
+          <w:tcPr>
+            <w:cnfStyle w:val="001000000000" w:firstRow="0" w:lastRow="0" w:firstColumn="1" w:lastColumn="0" w:oddVBand="0" w:evenVBand="0" w:oddHBand="0" w:evenHBand="0" w:firstRowFirstColumn="0" w:firstRowLastColumn="0" w:lastRowFirstColumn="0" w:lastRowLastColumn="0"/>
+            <w:tcW w:w="1850" w:type="dxa"/>
             <w:shd w:val="clear" w:color="auto" w:fill="0070C0"/>
           </w:tcPr>
           <w:p>
@@ -545,51 +505,54 @@
         </w:tc>
         <w:tc>
           <w:tcPr>
-            <w:tcW w:w="6390" w:type="dxa"/>
-          </w:tcPr>
-          <w:p>
-            <w:pPr>
-              <w:cnfStyle w:val="000000000000" w:firstRow="0" w:lastRow="0" w:firstColumn="0" w:lastColumn="0" w:oddVBand="0" w:evenVBand="0" w:oddHBand="0" w:evenHBand="0" w:firstRowFirstColumn="0" w:firstRowLastColumn="0" w:lastRowFirstColumn="0" w:lastRowLastColumn="0"/>
-            </w:pPr>
-            <w:r>
-              <w:t xml:space="preserve">Without it, the whole economy of the world would collapse. Electric power is as vital today as water or </w:t>
-            </w:r>
-            <w:r>
-              <w:t>air and</w:t>
+            <w:tcW w:w="6215" w:type="dxa"/>
+          </w:tcPr>
+          <w:p>
+            <w:pPr>
+              <w:cnfStyle w:val="000000000000" w:firstRow="0" w:lastRow="0" w:firstColumn="0" w:lastColumn="0" w:oddVBand="0" w:evenVBand="0" w:oddHBand="0" w:evenHBand="0" w:firstRowFirstColumn="0" w:firstRowLastColumn="0" w:lastRowFirstColumn="0" w:lastRowLastColumn="0"/>
+            </w:pPr>
+            <w:r>
+              <w:t>P</w:t>
+            </w:r>
+            <w:r>
+              <w:t>roducing electricity is one of the most important tasks in the world.</w:t>
             </w:r>
             <w:r>
               <w:t xml:space="preserve"> </w:t>
             </w:r>
             <w:r>
-              <w:t xml:space="preserve">it </w:t>
-            </w:r>
-            <w:r>
-              <w:t>has been for the past century.</w:t>
-            </w:r>
-            <w:r>
-              <w:t xml:space="preserve"> So, producing electricity is one of the most important tasks in the world.</w:t>
-            </w:r>
-          </w:p>
-        </w:tc>
-        <w:tc>
-          <w:tcPr>
-            <w:tcW w:w="1075" w:type="dxa"/>
-          </w:tcPr>
-          <w:p>
-            <w:pPr>
-              <w:cnfStyle w:val="000000000000" w:firstRow="0" w:lastRow="0" w:firstColumn="0" w:lastColumn="0" w:oddVBand="0" w:evenVBand="0" w:oddHBand="0" w:evenHBand="0" w:firstRowFirstColumn="0" w:firstRowLastColumn="0" w:lastRowFirstColumn="0" w:lastRowLastColumn="0"/>
-            </w:pPr>
-            <w:r>
-              <w:t>16s</w:t>
-            </w:r>
-          </w:p>
-        </w:tc>
-      </w:tr>
-      <w:tr>
-        <w:tc>
-          <w:tcPr>
-            <w:cnfStyle w:val="001000000000" w:firstRow="0" w:lastRow="0" w:firstColumn="1" w:lastColumn="0" w:oddVBand="0" w:evenVBand="0" w:oddHBand="0" w:evenHBand="0" w:firstRowFirstColumn="0" w:firstRowLastColumn="0" w:lastRowFirstColumn="0" w:lastRowLastColumn="0"/>
-            <w:tcW w:w="1885" w:type="dxa"/>
+              <w:t>There are many kinds of Power Plants</w:t>
+            </w:r>
+            <w:r>
+              <w:t>, b</w:t>
+            </w:r>
+            <w:r>
+              <w:t>ut today we’re going to talk about Combined Cycle Power Plants. Have you heard about them?</w:t>
+            </w:r>
+          </w:p>
+        </w:tc>
+        <w:tc>
+          <w:tcPr>
+            <w:tcW w:w="1285" w:type="dxa"/>
+          </w:tcPr>
+          <w:p>
+            <w:pPr>
+              <w:cnfStyle w:val="000000000000" w:firstRow="0" w:lastRow="0" w:firstColumn="0" w:lastColumn="0" w:oddVBand="0" w:evenVBand="0" w:oddHBand="0" w:evenHBand="0" w:firstRowFirstColumn="0" w:firstRowLastColumn="0" w:lastRowFirstColumn="0" w:lastRowLastColumn="0"/>
+            </w:pPr>
+            <w:r>
+              <w:t>1</w:t>
+            </w:r>
+            <w:r>
+              <w:t>0</w:t>
+            </w:r>
+          </w:p>
+        </w:tc>
+      </w:tr>
+      <w:tr>
+        <w:tc>
+          <w:tcPr>
+            <w:cnfStyle w:val="001000000000" w:firstRow="0" w:lastRow="0" w:firstColumn="1" w:lastColumn="0" w:oddVBand="0" w:evenVBand="0" w:oddHBand="0" w:evenHBand="0" w:firstRowFirstColumn="0" w:firstRowLastColumn="0" w:lastRowFirstColumn="0" w:lastRowLastColumn="0"/>
+            <w:tcW w:w="1850" w:type="dxa"/>
             <w:shd w:val="clear" w:color="auto" w:fill="00B050"/>
           </w:tcPr>
           <w:p>
@@ -600,42 +563,52 @@
         </w:tc>
         <w:tc>
           <w:tcPr>
-            <w:tcW w:w="6390" w:type="dxa"/>
-          </w:tcPr>
-          <w:p>
-            <w:pPr>
-              <w:cnfStyle w:val="000000000000" w:firstRow="0" w:lastRow="0" w:firstColumn="0" w:lastColumn="0" w:oddVBand="0" w:evenVBand="0" w:oddHBand="0" w:evenHBand="0" w:firstRowFirstColumn="0" w:firstRowLastColumn="0" w:lastRowFirstColumn="0" w:lastRowLastColumn="0"/>
-            </w:pPr>
-            <w:r>
-              <w:t xml:space="preserve">There are many kinds of </w:t>
-            </w:r>
-            <w:r>
-              <w:t>Power Plants</w:t>
-            </w:r>
-            <w:r>
-              <w:t>: burning fuel, solar, Aeolic, geothermal, nuclear. But today we’re going to talk about Combined Cycle Power Plants. Have you heard about them?</w:t>
-            </w:r>
-          </w:p>
-        </w:tc>
-        <w:tc>
-          <w:tcPr>
-            <w:tcW w:w="1075" w:type="dxa"/>
-          </w:tcPr>
-          <w:p>
-            <w:pPr>
-              <w:cnfStyle w:val="000000000000" w:firstRow="0" w:lastRow="0" w:firstColumn="0" w:lastColumn="0" w:oddVBand="0" w:evenVBand="0" w:oddHBand="0" w:evenHBand="0" w:firstRowFirstColumn="0" w:firstRowLastColumn="0" w:lastRowFirstColumn="0" w:lastRowLastColumn="0"/>
-            </w:pPr>
-            <w:r>
-              <w:t>12s</w:t>
-            </w:r>
-          </w:p>
-        </w:tc>
-      </w:tr>
-      <w:tr>
-        <w:tc>
-          <w:tcPr>
-            <w:cnfStyle w:val="001000000000" w:firstRow="0" w:lastRow="0" w:firstColumn="1" w:lastColumn="0" w:oddVBand="0" w:evenVBand="0" w:oddHBand="0" w:evenHBand="0" w:firstRowFirstColumn="0" w:firstRowLastColumn="0" w:lastRowFirstColumn="0" w:lastRowLastColumn="0"/>
-            <w:tcW w:w="1885" w:type="dxa"/>
+            <w:tcW w:w="6215" w:type="dxa"/>
+          </w:tcPr>
+          <w:p>
+            <w:pPr>
+              <w:cnfStyle w:val="000000000000" w:firstRow="0" w:lastRow="0" w:firstColumn="0" w:lastColumn="0" w:oddVBand="0" w:evenVBand="0" w:oddHBand="0" w:evenHBand="0" w:firstRowFirstColumn="0" w:firstRowLastColumn="0" w:lastRowFirstColumn="0" w:lastRowLastColumn="0"/>
+            </w:pPr>
+            <w:r>
+              <w:t xml:space="preserve">Combined Cycle Power Plants, or CCPP for short, are more efficient because they combine multiple methods. </w:t>
+            </w:r>
+          </w:p>
+          <w:p>
+            <w:pPr>
+              <w:cnfStyle w:val="000000000000" w:firstRow="0" w:lastRow="0" w:firstColumn="0" w:lastColumn="0" w:oddVBand="0" w:evenVBand="0" w:oddHBand="0" w:evenHBand="0" w:firstRowFirstColumn="0" w:firstRowLastColumn="0" w:lastRowFirstColumn="0" w:lastRowLastColumn="0"/>
+            </w:pPr>
+            <w:r>
+              <w:t xml:space="preserve">In the first Stage of the </w:t>
+            </w:r>
+            <w:proofErr w:type="gramStart"/>
+            <w:r>
+              <w:t>plant</w:t>
+            </w:r>
+            <w:proofErr w:type="gramEnd"/>
+            <w:r>
+              <w:t xml:space="preserve"> they burn fuel and make a turbine spin to induce electricity. That produces a lot of heat.</w:t>
+            </w:r>
+          </w:p>
+        </w:tc>
+        <w:tc>
+          <w:tcPr>
+            <w:tcW w:w="1285" w:type="dxa"/>
+          </w:tcPr>
+          <w:p>
+            <w:pPr>
+              <w:cnfStyle w:val="000000000000" w:firstRow="0" w:lastRow="0" w:firstColumn="0" w:lastColumn="0" w:oddVBand="0" w:evenVBand="0" w:oddHBand="0" w:evenHBand="0" w:firstRowFirstColumn="0" w:firstRowLastColumn="0" w:lastRowFirstColumn="0" w:lastRowLastColumn="0"/>
+            </w:pPr>
+            <w:r>
+              <w:t>17</w:t>
+            </w:r>
+          </w:p>
+        </w:tc>
+      </w:tr>
+      <w:tr>
+        <w:tc>
+          <w:tcPr>
+            <w:cnfStyle w:val="001000000000" w:firstRow="0" w:lastRow="0" w:firstColumn="1" w:lastColumn="0" w:oddVBand="0" w:evenVBand="0" w:oddHBand="0" w:evenHBand="0" w:firstRowFirstColumn="0" w:firstRowLastColumn="0" w:lastRowFirstColumn="0" w:lastRowLastColumn="0"/>
+            <w:tcW w:w="1850" w:type="dxa"/>
             <w:shd w:val="clear" w:color="auto" w:fill="FFC000"/>
           </w:tcPr>
           <w:p>
@@ -646,171 +619,108 @@
         </w:tc>
         <w:tc>
           <w:tcPr>
-            <w:tcW w:w="6390" w:type="dxa"/>
-          </w:tcPr>
-          <w:p>
-            <w:pPr>
-              <w:cnfStyle w:val="000000000000" w:firstRow="0" w:lastRow="0" w:firstColumn="0" w:lastColumn="0" w:oddVBand="0" w:evenVBand="0" w:oddHBand="0" w:evenHBand="0" w:firstRowFirstColumn="0" w:firstRowLastColumn="0" w:lastRowFirstColumn="0" w:lastRowLastColumn="0"/>
-            </w:pPr>
-            <w:r>
-              <w:t xml:space="preserve">Combined Cycle Power Plants, or CCPP for short, are more efficient because they combine multiple methods. </w:t>
-            </w:r>
-          </w:p>
-          <w:p>
-            <w:pPr>
-              <w:cnfStyle w:val="000000000000" w:firstRow="0" w:lastRow="0" w:firstColumn="0" w:lastColumn="0" w:oddVBand="0" w:evenVBand="0" w:oddHBand="0" w:evenHBand="0" w:firstRowFirstColumn="0" w:firstRowLastColumn="0" w:lastRowFirstColumn="0" w:lastRowLastColumn="0"/>
-            </w:pPr>
-            <w:r>
-              <w:t>I</w:t>
-            </w:r>
-            <w:r>
-              <w:t xml:space="preserve">n the first Stage of the </w:t>
+            <w:tcW w:w="6215" w:type="dxa"/>
+          </w:tcPr>
+          <w:p>
+            <w:pPr>
+              <w:cnfStyle w:val="000000000000" w:firstRow="0" w:lastRow="0" w:firstColumn="0" w:lastColumn="0" w:oddVBand="0" w:evenVBand="0" w:oddHBand="0" w:evenHBand="0" w:firstRowFirstColumn="0" w:firstRowLastColumn="0" w:lastRowFirstColumn="0" w:lastRowLastColumn="0"/>
+            </w:pPr>
+            <w:r>
+              <w:t>Typical fuel plants let that heat escape, but CCPP use that residual heat as the source input for Stage Two: they boil water and use the steam to make a second turbine spin, inducing even more electricity, releasing water vapor into the atmosphere.</w:t>
+            </w:r>
+          </w:p>
+        </w:tc>
+        <w:tc>
+          <w:tcPr>
+            <w:tcW w:w="1285" w:type="dxa"/>
+          </w:tcPr>
+          <w:p>
+            <w:pPr>
+              <w:cnfStyle w:val="000000000000" w:firstRow="0" w:lastRow="0" w:firstColumn="0" w:lastColumn="0" w:oddVBand="0" w:evenVBand="0" w:oddHBand="0" w:evenHBand="0" w:firstRowFirstColumn="0" w:firstRowLastColumn="0" w:lastRowFirstColumn="0" w:lastRowLastColumn="0"/>
+            </w:pPr>
+            <w:r>
+              <w:t>18</w:t>
+            </w:r>
+          </w:p>
+        </w:tc>
+      </w:tr>
+      <w:tr>
+        <w:tc>
+          <w:tcPr>
+            <w:cnfStyle w:val="001000000000" w:firstRow="0" w:lastRow="0" w:firstColumn="1" w:lastColumn="0" w:oddVBand="0" w:evenVBand="0" w:oddHBand="0" w:evenHBand="0" w:firstRowFirstColumn="0" w:firstRowLastColumn="0" w:lastRowFirstColumn="0" w:lastRowLastColumn="0"/>
+            <w:tcW w:w="1850" w:type="dxa"/>
+            <w:shd w:val="clear" w:color="auto" w:fill="0070C0"/>
+          </w:tcPr>
+          <w:p>
+            <w:r>
+              <w:t>Mani</w:t>
+            </w:r>
+          </w:p>
+        </w:tc>
+        <w:tc>
+          <w:tcPr>
+            <w:tcW w:w="6215" w:type="dxa"/>
+          </w:tcPr>
+          <w:p>
+            <w:pPr>
+              <w:cnfStyle w:val="000000000000" w:firstRow="0" w:lastRow="0" w:firstColumn="0" w:lastColumn="0" w:oddVBand="0" w:evenVBand="0" w:oddHBand="0" w:evenHBand="0" w:firstRowFirstColumn="0" w:firstRowLastColumn="0" w:lastRowFirstColumn="0" w:lastRowLastColumn="0"/>
+            </w:pPr>
+            <w:r>
+              <w:t>It's a masterpiece of engineering in our time capable of delivering typically from 100 up to 1000 Megawatts per hour depending on the number of combustion turbines, steam turbines, and other optimized heat recovery systems.</w:t>
+            </w:r>
+          </w:p>
+        </w:tc>
+        <w:tc>
+          <w:tcPr>
+            <w:tcW w:w="1285" w:type="dxa"/>
+          </w:tcPr>
+          <w:p>
+            <w:pPr>
+              <w:cnfStyle w:val="000000000000" w:firstRow="0" w:lastRow="0" w:firstColumn="0" w:lastColumn="0" w:oddVBand="0" w:evenVBand="0" w:oddHBand="0" w:evenHBand="0" w:firstRowFirstColumn="0" w:firstRowLastColumn="0" w:lastRowFirstColumn="0" w:lastRowLastColumn="0"/>
+            </w:pPr>
+            <w:r>
+              <w:t>15</w:t>
+            </w:r>
+          </w:p>
+        </w:tc>
+      </w:tr>
+      <w:tr>
+        <w:tc>
+          <w:tcPr>
+            <w:cnfStyle w:val="001000000000" w:firstRow="0" w:lastRow="0" w:firstColumn="1" w:lastColumn="0" w:oddVBand="0" w:evenVBand="0" w:oddHBand="0" w:evenHBand="0" w:firstRowFirstColumn="0" w:firstRowLastColumn="0" w:lastRowFirstColumn="0" w:lastRowLastColumn="0"/>
+            <w:tcW w:w="1850" w:type="dxa"/>
+            <w:shd w:val="clear" w:color="auto" w:fill="00B050"/>
+          </w:tcPr>
+          <w:p>
+            <w:r>
+              <w:t>Israel</w:t>
+            </w:r>
+          </w:p>
+        </w:tc>
+        <w:tc>
+          <w:tcPr>
+            <w:tcW w:w="6215" w:type="dxa"/>
+          </w:tcPr>
+          <w:p>
+            <w:pPr>
+              <w:cnfStyle w:val="000000000000" w:firstRow="0" w:lastRow="0" w:firstColumn="0" w:lastColumn="0" w:oddVBand="0" w:evenVBand="0" w:oddHBand="0" w:evenHBand="0" w:firstRowFirstColumn="0" w:firstRowLastColumn="0" w:lastRowFirstColumn="0" w:lastRowLastColumn="0"/>
+            </w:pPr>
+            <w:r>
+              <w:t xml:space="preserve">CCPP’s are also impacted by weather factors, such as ambient temperature, atmospheric pressure, and relative humidity. These factors have a direct influence </w:t>
+            </w:r>
+            <w:r>
+              <w:t>on</w:t>
+            </w:r>
+            <w:r>
+              <w:t xml:space="preserve"> the energy output of the power plants, which affects their efficiency and ultimately translates </w:t>
             </w:r>
             <w:proofErr w:type="gramStart"/>
             <w:r>
-              <w:t>plant</w:t>
+              <w:t>in</w:t>
             </w:r>
             <w:proofErr w:type="gramEnd"/>
             <w:r>
-              <w:t xml:space="preserve"> they burn fuel and make a turbine spin to induce electricity. That produces a lot of heat.</w:t>
-            </w:r>
-          </w:p>
-        </w:tc>
-        <w:tc>
-          <w:tcPr>
-            <w:tcW w:w="1075" w:type="dxa"/>
-          </w:tcPr>
-          <w:p>
-            <w:pPr>
-              <w:cnfStyle w:val="000000000000" w:firstRow="0" w:lastRow="0" w:firstColumn="0" w:lastColumn="0" w:oddVBand="0" w:evenVBand="0" w:oddHBand="0" w:evenHBand="0" w:firstRowFirstColumn="0" w:firstRowLastColumn="0" w:lastRowFirstColumn="0" w:lastRowLastColumn="0"/>
-            </w:pPr>
-            <w:r>
-              <w:t>17s</w:t>
-            </w:r>
-          </w:p>
-        </w:tc>
-      </w:tr>
-      <w:tr>
-        <w:tc>
-          <w:tcPr>
-            <w:cnfStyle w:val="001000000000" w:firstRow="0" w:lastRow="0" w:firstColumn="1" w:lastColumn="0" w:oddVBand="0" w:evenVBand="0" w:oddHBand="0" w:evenHBand="0" w:firstRowFirstColumn="0" w:firstRowLastColumn="0" w:lastRowFirstColumn="0" w:lastRowLastColumn="0"/>
-            <w:tcW w:w="1885" w:type="dxa"/>
-            <w:shd w:val="clear" w:color="auto" w:fill="0070C0"/>
-          </w:tcPr>
-          <w:p>
-            <w:r>
-              <w:t>Mani</w:t>
-            </w:r>
-          </w:p>
-        </w:tc>
-        <w:tc>
-          <w:tcPr>
-            <w:tcW w:w="6390" w:type="dxa"/>
-          </w:tcPr>
-          <w:p>
-            <w:pPr>
-              <w:cnfStyle w:val="000000000000" w:firstRow="0" w:lastRow="0" w:firstColumn="0" w:lastColumn="0" w:oddVBand="0" w:evenVBand="0" w:oddHBand="0" w:evenHBand="0" w:firstRowFirstColumn="0" w:firstRowLastColumn="0" w:lastRowFirstColumn="0" w:lastRowLastColumn="0"/>
-            </w:pPr>
-            <w:r>
-              <w:t>Typical fuel plants let that heat escape, but CCPP use that residual heat as the source input for Stage Two: they boil water and use the steam to make a second turbine spin, inducing even more electricity, releasing water vapor into the atmosphere.</w:t>
-            </w:r>
-          </w:p>
-        </w:tc>
-        <w:tc>
-          <w:tcPr>
-            <w:tcW w:w="1075" w:type="dxa"/>
-          </w:tcPr>
-          <w:p>
-            <w:pPr>
-              <w:cnfStyle w:val="000000000000" w:firstRow="0" w:lastRow="0" w:firstColumn="0" w:lastColumn="0" w:oddVBand="0" w:evenVBand="0" w:oddHBand="0" w:evenHBand="0" w:firstRowFirstColumn="0" w:firstRowLastColumn="0" w:lastRowFirstColumn="0" w:lastRowLastColumn="0"/>
-            </w:pPr>
-            <w:r>
-              <w:t>18s</w:t>
-            </w:r>
-          </w:p>
-        </w:tc>
-      </w:tr>
-      <w:tr>
-        <w:tc>
-          <w:tcPr>
-            <w:cnfStyle w:val="001000000000" w:firstRow="0" w:lastRow="0" w:firstColumn="1" w:lastColumn="0" w:oddVBand="0" w:evenVBand="0" w:oddHBand="0" w:evenHBand="0" w:firstRowFirstColumn="0" w:firstRowLastColumn="0" w:lastRowFirstColumn="0" w:lastRowLastColumn="0"/>
-            <w:tcW w:w="1885" w:type="dxa"/>
-            <w:shd w:val="clear" w:color="auto" w:fill="00B050"/>
-          </w:tcPr>
-          <w:p>
-            <w:r>
-              <w:t>Israel</w:t>
-            </w:r>
-          </w:p>
-        </w:tc>
-        <w:tc>
-          <w:tcPr>
-            <w:tcW w:w="6390" w:type="dxa"/>
-          </w:tcPr>
-          <w:p>
-            <w:pPr>
-              <w:cnfStyle w:val="000000000000" w:firstRow="0" w:lastRow="0" w:firstColumn="0" w:lastColumn="0" w:oddVBand="0" w:evenVBand="0" w:oddHBand="0" w:evenHBand="0" w:firstRowFirstColumn="0" w:firstRowLastColumn="0" w:lastRowFirstColumn="0" w:lastRowLastColumn="0"/>
-            </w:pPr>
-            <w:r>
-              <w:t>It's a masterpiece of engineering in our time</w:t>
-            </w:r>
-            <w:r>
-              <w:t xml:space="preserve"> capable of delivering </w:t>
-            </w:r>
-            <w:r>
-              <w:t xml:space="preserve">typically from </w:t>
-            </w:r>
-            <w:r>
-              <w:t>10</w:t>
-            </w:r>
-            <w:r>
-              <w:t>0 up to 1000</w:t>
-            </w:r>
-            <w:r>
-              <w:t xml:space="preserve"> Megawatts per hour </w:t>
-            </w:r>
-            <w:r>
-              <w:t>depending on the number of combustion turbines, steam turbines, and other optimized heat recovery systems.</w:t>
-            </w:r>
-          </w:p>
-        </w:tc>
-        <w:tc>
-          <w:tcPr>
-            <w:tcW w:w="1075" w:type="dxa"/>
-          </w:tcPr>
-          <w:p>
-            <w:pPr>
-              <w:cnfStyle w:val="000000000000" w:firstRow="0" w:lastRow="0" w:firstColumn="0" w:lastColumn="0" w:oddVBand="0" w:evenVBand="0" w:oddHBand="0" w:evenHBand="0" w:firstRowFirstColumn="0" w:firstRowLastColumn="0" w:lastRowFirstColumn="0" w:lastRowLastColumn="0"/>
-            </w:pPr>
-            <w:r>
-              <w:t>15s</w:t>
-            </w:r>
-          </w:p>
-        </w:tc>
-      </w:tr>
-      <w:tr>
-        <w:tc>
-          <w:tcPr>
-            <w:cnfStyle w:val="001000000000" w:firstRow="0" w:lastRow="0" w:firstColumn="1" w:lastColumn="0" w:oddVBand="0" w:evenVBand="0" w:oddHBand="0" w:evenHBand="0" w:firstRowFirstColumn="0" w:firstRowLastColumn="0" w:lastRowFirstColumn="0" w:lastRowLastColumn="0"/>
-            <w:tcW w:w="1885" w:type="dxa"/>
-            <w:shd w:val="clear" w:color="auto" w:fill="FFC000"/>
-          </w:tcPr>
-          <w:p>
-            <w:r>
-              <w:t>Darin</w:t>
-            </w:r>
-          </w:p>
-        </w:tc>
-        <w:tc>
-          <w:tcPr>
-            <w:tcW w:w="6390" w:type="dxa"/>
-          </w:tcPr>
-          <w:p>
-            <w:pPr>
-              <w:cnfStyle w:val="000000000000" w:firstRow="0" w:lastRow="0" w:firstColumn="0" w:lastColumn="0" w:oddVBand="0" w:evenVBand="0" w:oddHBand="0" w:evenHBand="0" w:firstRowFirstColumn="0" w:firstRowLastColumn="0" w:lastRowFirstColumn="0" w:lastRowLastColumn="0"/>
-            </w:pPr>
-            <w:r>
-              <w:t xml:space="preserve">CCPP’s are also impacted by weather factors, such as ambient temperature, atmospheric pressure, and relative humidity. These factors have a direct influence in the energy output of the power plants, which affects their efficiency and ultimately translates in economic gains or losses for the investors of the plant, and ultimately to the final user: </w:t>
+              <w:t xml:space="preserve"> economic gains or losses for the investors of the plant, and ultimately to the final user: </w:t>
             </w:r>
             <w:r>
               <w:rPr>
@@ -825,23 +735,113 @@
         </w:tc>
         <w:tc>
           <w:tcPr>
-            <w:tcW w:w="1075" w:type="dxa"/>
-          </w:tcPr>
-          <w:p>
-            <w:pPr>
-              <w:cnfStyle w:val="000000000000" w:firstRow="0" w:lastRow="0" w:firstColumn="0" w:lastColumn="0" w:oddVBand="0" w:evenVBand="0" w:oddHBand="0" w:evenHBand="0" w:firstRowFirstColumn="0" w:firstRowLastColumn="0" w:lastRowFirstColumn="0" w:lastRowLastColumn="0"/>
-            </w:pPr>
-            <w:r>
-              <w:t>25s</w:t>
-            </w:r>
-          </w:p>
-        </w:tc>
-      </w:tr>
-      <w:tr>
-        <w:tc>
-          <w:tcPr>
-            <w:cnfStyle w:val="001000000000" w:firstRow="0" w:lastRow="0" w:firstColumn="1" w:lastColumn="0" w:oddVBand="0" w:evenVBand="0" w:oddHBand="0" w:evenHBand="0" w:firstRowFirstColumn="0" w:firstRowLastColumn="0" w:lastRowFirstColumn="0" w:lastRowLastColumn="0"/>
-            <w:tcW w:w="1885" w:type="dxa"/>
+            <w:tcW w:w="1285" w:type="dxa"/>
+          </w:tcPr>
+          <w:p>
+            <w:pPr>
+              <w:cnfStyle w:val="000000000000" w:firstRow="0" w:lastRow="0" w:firstColumn="0" w:lastColumn="0" w:oddVBand="0" w:evenVBand="0" w:oddHBand="0" w:evenHBand="0" w:firstRowFirstColumn="0" w:firstRowLastColumn="0" w:lastRowFirstColumn="0" w:lastRowLastColumn="0"/>
+            </w:pPr>
+            <w:r>
+              <w:t>25</w:t>
+            </w:r>
+          </w:p>
+        </w:tc>
+      </w:tr>
+      <w:tr>
+        <w:tc>
+          <w:tcPr>
+            <w:cnfStyle w:val="001000000000" w:firstRow="0" w:lastRow="0" w:firstColumn="1" w:lastColumn="0" w:oddVBand="0" w:evenVBand="0" w:oddHBand="0" w:evenHBand="0" w:firstRowFirstColumn="0" w:firstRowLastColumn="0" w:lastRowFirstColumn="0" w:lastRowLastColumn="0"/>
+            <w:tcW w:w="1850" w:type="dxa"/>
+            <w:shd w:val="clear" w:color="auto" w:fill="FFC000"/>
+          </w:tcPr>
+          <w:p>
+            <w:r>
+              <w:t>Darin</w:t>
+            </w:r>
+          </w:p>
+        </w:tc>
+        <w:tc>
+          <w:tcPr>
+            <w:tcW w:w="6215" w:type="dxa"/>
+          </w:tcPr>
+          <w:p>
+            <w:pPr>
+              <w:cnfStyle w:val="000000000000" w:firstRow="0" w:lastRow="0" w:firstColumn="0" w:lastColumn="0" w:oddVBand="0" w:evenVBand="0" w:oddHBand="0" w:evenHBand="0" w:firstRowFirstColumn="0" w:firstRowLastColumn="0" w:lastRowFirstColumn="0" w:lastRowLastColumn="0"/>
+            </w:pPr>
+            <w:r>
+              <w:t xml:space="preserve">Can you imagine if we could know in advance the energy output of these power plants based on the atmospheric conditions? </w:t>
+            </w:r>
+          </w:p>
+          <w:p>
+            <w:pPr>
+              <w:cnfStyle w:val="000000000000" w:firstRow="0" w:lastRow="0" w:firstColumn="0" w:lastColumn="0" w:oddVBand="0" w:evenVBand="0" w:oddHBand="0" w:evenHBand="0" w:firstRowFirstColumn="0" w:firstRowLastColumn="0" w:lastRowFirstColumn="0" w:lastRowLastColumn="0"/>
+            </w:pPr>
+            <w:r>
+              <w:t>What if we could input the information on the weather forecast to accurately predict the efficiency of the CCPP?</w:t>
+            </w:r>
+          </w:p>
+        </w:tc>
+        <w:tc>
+          <w:tcPr>
+            <w:tcW w:w="1285" w:type="dxa"/>
+          </w:tcPr>
+          <w:p>
+            <w:pPr>
+              <w:cnfStyle w:val="000000000000" w:firstRow="0" w:lastRow="0" w:firstColumn="0" w:lastColumn="0" w:oddVBand="0" w:evenVBand="0" w:oddHBand="0" w:evenHBand="0" w:firstRowFirstColumn="0" w:firstRowLastColumn="0" w:lastRowFirstColumn="0" w:lastRowLastColumn="0"/>
+            </w:pPr>
+            <w:r>
+              <w:t>17</w:t>
+            </w:r>
+          </w:p>
+        </w:tc>
+      </w:tr>
+      <w:tr>
+        <w:tc>
+          <w:tcPr>
+            <w:cnfStyle w:val="001000000000" w:firstRow="0" w:lastRow="0" w:firstColumn="1" w:lastColumn="0" w:oddVBand="0" w:evenVBand="0" w:oddHBand="0" w:evenHBand="0" w:firstRowFirstColumn="0" w:firstRowLastColumn="0" w:lastRowFirstColumn="0" w:lastRowLastColumn="0"/>
+            <w:tcW w:w="1850" w:type="dxa"/>
+            <w:shd w:val="clear" w:color="auto" w:fill="FFC000"/>
+          </w:tcPr>
+          <w:p/>
+        </w:tc>
+        <w:tc>
+          <w:tcPr>
+            <w:tcW w:w="6215" w:type="dxa"/>
+          </w:tcPr>
+          <w:p>
+            <w:pPr>
+              <w:cnfStyle w:val="000000000000" w:firstRow="0" w:lastRow="0" w:firstColumn="0" w:lastColumn="0" w:oddVBand="0" w:evenVBand="0" w:oddHBand="0" w:evenHBand="0" w:firstRowFirstColumn="0" w:firstRowLastColumn="0" w:lastRowFirstColumn="0" w:lastRowLastColumn="0"/>
+            </w:pPr>
+            <w:r>
+              <w:t xml:space="preserve">TITLE CARD: </w:t>
+            </w:r>
+            <w:r>
+              <w:t xml:space="preserve">MS AAI - </w:t>
+            </w:r>
+            <w:r>
+              <w:t>Team 2 Presents…</w:t>
+            </w:r>
+          </w:p>
+        </w:tc>
+        <w:tc>
+          <w:tcPr>
+            <w:tcW w:w="1285" w:type="dxa"/>
+          </w:tcPr>
+          <w:p>
+            <w:pPr>
+              <w:cnfStyle w:val="000000000000" w:firstRow="0" w:lastRow="0" w:firstColumn="0" w:lastColumn="0" w:oddVBand="0" w:evenVBand="0" w:oddHBand="0" w:evenHBand="0" w:firstRowFirstColumn="0" w:firstRowLastColumn="0" w:lastRowFirstColumn="0" w:lastRowLastColumn="0"/>
+            </w:pPr>
+            <w:r>
+              <w:t>5</w:t>
+            </w:r>
+          </w:p>
+        </w:tc>
+      </w:tr>
+      <w:tr>
+        <w:tc>
+          <w:tcPr>
+            <w:cnfStyle w:val="001000000000" w:firstRow="0" w:lastRow="0" w:firstColumn="1" w:lastColumn="0" w:oddVBand="0" w:evenVBand="0" w:oddHBand="0" w:evenHBand="0" w:firstRowFirstColumn="0" w:firstRowLastColumn="0" w:lastRowFirstColumn="0" w:lastRowLastColumn="0"/>
+            <w:tcW w:w="1850" w:type="dxa"/>
             <w:shd w:val="clear" w:color="auto" w:fill="0070C0"/>
           </w:tcPr>
           <w:p>
@@ -852,144 +852,131 @@
         </w:tc>
         <w:tc>
           <w:tcPr>
-            <w:tcW w:w="6390" w:type="dxa"/>
-          </w:tcPr>
-          <w:p>
-            <w:pPr>
-              <w:cnfStyle w:val="000000000000" w:firstRow="0" w:lastRow="0" w:firstColumn="0" w:lastColumn="0" w:oddVBand="0" w:evenVBand="0" w:oddHBand="0" w:evenHBand="0" w:firstRowFirstColumn="0" w:firstRowLastColumn="0" w:lastRowFirstColumn="0" w:lastRowLastColumn="0"/>
-            </w:pPr>
-            <w:r>
-              <w:t xml:space="preserve">Can you imagine if we could know in advance the energy output of these power plants based on the atmospheric conditions? </w:t>
-            </w:r>
-          </w:p>
-          <w:p>
-            <w:pPr>
-              <w:cnfStyle w:val="000000000000" w:firstRow="0" w:lastRow="0" w:firstColumn="0" w:lastColumn="0" w:oddVBand="0" w:evenVBand="0" w:oddHBand="0" w:evenHBand="0" w:firstRowFirstColumn="0" w:firstRowLastColumn="0" w:lastRowFirstColumn="0" w:lastRowLastColumn="0"/>
-            </w:pPr>
-            <w:r>
-              <w:t>What if we could input the information on the weather forecast to accurately predict the efficiency of the CCPP?</w:t>
-            </w:r>
-          </w:p>
-        </w:tc>
-        <w:tc>
-          <w:tcPr>
-            <w:tcW w:w="1075" w:type="dxa"/>
-          </w:tcPr>
-          <w:p>
-            <w:pPr>
-              <w:cnfStyle w:val="000000000000" w:firstRow="0" w:lastRow="0" w:firstColumn="0" w:lastColumn="0" w:oddVBand="0" w:evenVBand="0" w:oddHBand="0" w:evenHBand="0" w:firstRowFirstColumn="0" w:firstRowLastColumn="0" w:lastRowFirstColumn="0" w:lastRowLastColumn="0"/>
-            </w:pPr>
-            <w:r>
-              <w:t>17s</w:t>
-            </w:r>
-          </w:p>
-        </w:tc>
-      </w:tr>
-      <w:tr>
-        <w:tc>
-          <w:tcPr>
-            <w:cnfStyle w:val="001000000000" w:firstRow="0" w:lastRow="0" w:firstColumn="1" w:lastColumn="0" w:oddVBand="0" w:evenVBand="0" w:oddHBand="0" w:evenHBand="0" w:firstRowFirstColumn="0" w:firstRowLastColumn="0" w:lastRowFirstColumn="0" w:lastRowLastColumn="0"/>
-            <w:tcW w:w="1885" w:type="dxa"/>
+            <w:tcW w:w="6215" w:type="dxa"/>
+          </w:tcPr>
+          <w:p>
+            <w:pPr>
+              <w:cnfStyle w:val="000000000000" w:firstRow="0" w:lastRow="0" w:firstColumn="0" w:lastColumn="0" w:oddVBand="0" w:evenVBand="0" w:oddHBand="0" w:evenHBand="0" w:firstRowFirstColumn="0" w:firstRowLastColumn="0" w:lastRowFirstColumn="0" w:lastRowLastColumn="0"/>
+            </w:pPr>
+            <w:r>
+              <w:t xml:space="preserve">Imagine the impact of such </w:t>
+            </w:r>
+            <w:proofErr w:type="gramStart"/>
+            <w:r>
+              <w:t>forecast</w:t>
+            </w:r>
+            <w:proofErr w:type="gramEnd"/>
+            <w:r>
+              <w:t xml:space="preserve"> to the demand; the </w:t>
+            </w:r>
+            <w:proofErr w:type="gramStart"/>
+            <w:r>
+              <w:t>general public</w:t>
+            </w:r>
+            <w:proofErr w:type="gramEnd"/>
+            <w:r>
+              <w:t xml:space="preserve"> as well as companies could prepare in advance for their energy needs and make decisions to effectively plan their upcoming energy bill. I’m </w:t>
+            </w:r>
+            <w:r>
+              <w:t>Manikandan Perumal</w:t>
+            </w:r>
+            <w:r>
+              <w:t>.</w:t>
+            </w:r>
+          </w:p>
+        </w:tc>
+        <w:tc>
+          <w:tcPr>
+            <w:tcW w:w="1285" w:type="dxa"/>
+          </w:tcPr>
+          <w:p>
+            <w:pPr>
+              <w:cnfStyle w:val="000000000000" w:firstRow="0" w:lastRow="0" w:firstColumn="0" w:lastColumn="0" w:oddVBand="0" w:evenVBand="0" w:oddHBand="0" w:evenHBand="0" w:firstRowFirstColumn="0" w:firstRowLastColumn="0" w:lastRowFirstColumn="0" w:lastRowLastColumn="0"/>
+            </w:pPr>
+            <w:r>
+              <w:t>1</w:t>
+            </w:r>
+            <w:r>
+              <w:t>5</w:t>
+            </w:r>
+          </w:p>
+        </w:tc>
+      </w:tr>
+      <w:tr>
+        <w:tc>
+          <w:tcPr>
+            <w:cnfStyle w:val="001000000000" w:firstRow="0" w:lastRow="0" w:firstColumn="1" w:lastColumn="0" w:oddVBand="0" w:evenVBand="0" w:oddHBand="0" w:evenHBand="0" w:firstRowFirstColumn="0" w:firstRowLastColumn="0" w:lastRowFirstColumn="0" w:lastRowLastColumn="0"/>
+            <w:tcW w:w="1850" w:type="dxa"/>
             <w:shd w:val="clear" w:color="auto" w:fill="auto"/>
           </w:tcPr>
           <w:p/>
         </w:tc>
         <w:tc>
           <w:tcPr>
-            <w:tcW w:w="6390" w:type="dxa"/>
-          </w:tcPr>
-          <w:p>
-            <w:pPr>
-              <w:cnfStyle w:val="000000000000" w:firstRow="0" w:lastRow="0" w:firstColumn="0" w:lastColumn="0" w:oddVBand="0" w:evenVBand="0" w:oddHBand="0" w:evenHBand="0" w:firstRowFirstColumn="0" w:firstRowLastColumn="0" w:lastRowFirstColumn="0" w:lastRowLastColumn="0"/>
-            </w:pPr>
-            <w:r>
-              <w:t>TITLE CARD: Team 2 Presents…</w:t>
-            </w:r>
-          </w:p>
-        </w:tc>
-        <w:tc>
-          <w:tcPr>
-            <w:tcW w:w="1075" w:type="dxa"/>
-          </w:tcPr>
-          <w:p>
-            <w:pPr>
-              <w:cnfStyle w:val="000000000000" w:firstRow="0" w:lastRow="0" w:firstColumn="0" w:lastColumn="0" w:oddVBand="0" w:evenVBand="0" w:oddHBand="0" w:evenHBand="0" w:firstRowFirstColumn="0" w:firstRowLastColumn="0" w:lastRowFirstColumn="0" w:lastRowLastColumn="0"/>
-            </w:pPr>
-            <w:r>
-              <w:t>10s</w:t>
-            </w:r>
-          </w:p>
-        </w:tc>
-      </w:tr>
-      <w:tr>
-        <w:tc>
-          <w:tcPr>
-            <w:cnfStyle w:val="001000000000" w:firstRow="0" w:lastRow="0" w:firstColumn="1" w:lastColumn="0" w:oddVBand="0" w:evenVBand="0" w:oddHBand="0" w:evenHBand="0" w:firstRowFirstColumn="0" w:firstRowLastColumn="0" w:lastRowFirstColumn="0" w:lastRowLastColumn="0"/>
-            <w:tcW w:w="1885" w:type="dxa"/>
+            <w:tcW w:w="6215" w:type="dxa"/>
+          </w:tcPr>
+          <w:p>
+            <w:pPr>
+              <w:cnfStyle w:val="000000000000" w:firstRow="0" w:lastRow="0" w:firstColumn="0" w:lastColumn="0" w:oddVBand="0" w:evenVBand="0" w:oddHBand="0" w:evenHBand="0" w:firstRowFirstColumn="0" w:firstRowLastColumn="0" w:lastRowFirstColumn="0" w:lastRowLastColumn="0"/>
+            </w:pPr>
+          </w:p>
+        </w:tc>
+        <w:tc>
+          <w:tcPr>
+            <w:tcW w:w="1285" w:type="dxa"/>
+          </w:tcPr>
+          <w:p>
+            <w:pPr>
+              <w:cnfStyle w:val="000000000000" w:firstRow="0" w:lastRow="0" w:firstColumn="0" w:lastColumn="0" w:oddVBand="0" w:evenVBand="0" w:oddHBand="0" w:evenHBand="0" w:firstRowFirstColumn="0" w:firstRowLastColumn="0" w:lastRowFirstColumn="0" w:lastRowLastColumn="0"/>
+            </w:pPr>
+          </w:p>
+        </w:tc>
+      </w:tr>
+      <w:tr>
+        <w:tc>
+          <w:tcPr>
+            <w:cnfStyle w:val="001000000000" w:firstRow="0" w:lastRow="0" w:firstColumn="1" w:lastColumn="0" w:oddVBand="0" w:evenVBand="0" w:oddHBand="0" w:evenHBand="0" w:firstRowFirstColumn="0" w:firstRowLastColumn="0" w:lastRowFirstColumn="0" w:lastRowLastColumn="0"/>
+            <w:tcW w:w="1850" w:type="dxa"/>
             <w:shd w:val="clear" w:color="auto" w:fill="00B050"/>
           </w:tcPr>
           <w:p>
             <w:r>
-              <w:lastRenderedPageBreak/>
               <w:t>Israel</w:t>
             </w:r>
           </w:p>
         </w:tc>
         <w:tc>
           <w:tcPr>
-            <w:tcW w:w="6390" w:type="dxa"/>
-          </w:tcPr>
-          <w:p>
-            <w:pPr>
-              <w:cnfStyle w:val="000000000000" w:firstRow="0" w:lastRow="0" w:firstColumn="0" w:lastColumn="0" w:oddVBand="0" w:evenVBand="0" w:oddHBand="0" w:evenHBand="0" w:firstRowFirstColumn="0" w:firstRowLastColumn="0" w:lastRowFirstColumn="0" w:lastRowLastColumn="0"/>
-            </w:pPr>
-            <w:r>
-              <w:t xml:space="preserve">Imagine the impact of such forecast to the demand; the </w:t>
-            </w:r>
-            <w:proofErr w:type="gramStart"/>
-            <w:r>
-              <w:t xml:space="preserve">general </w:t>
-            </w:r>
-            <w:r>
-              <w:t>public</w:t>
-            </w:r>
-            <w:proofErr w:type="gramEnd"/>
-            <w:r>
-              <w:t xml:space="preserve"> </w:t>
-            </w:r>
-            <w:r>
-              <w:t xml:space="preserve">as well as companies </w:t>
-            </w:r>
-            <w:r>
-              <w:t>could prepare in advance for their energy needs and make decisions to effectively plan their upcoming energy bill.</w:t>
-            </w:r>
-            <w:r>
-              <w:t xml:space="preserve"> I’m Israel Romero</w:t>
-            </w:r>
-          </w:p>
-        </w:tc>
-        <w:tc>
-          <w:tcPr>
-            <w:tcW w:w="1075" w:type="dxa"/>
-          </w:tcPr>
-          <w:p>
-            <w:pPr>
-              <w:cnfStyle w:val="000000000000" w:firstRow="0" w:lastRow="0" w:firstColumn="0" w:lastColumn="0" w:oddVBand="0" w:evenVBand="0" w:oddHBand="0" w:evenHBand="0" w:firstRowFirstColumn="0" w:firstRowLastColumn="0" w:lastRowFirstColumn="0" w:lastRowLastColumn="0"/>
-            </w:pPr>
-            <w:r>
-              <w:t>15</w:t>
-            </w:r>
-            <w:r>
-              <w:t>s</w:t>
-            </w:r>
-          </w:p>
-        </w:tc>
-      </w:tr>
-      <w:tr>
-        <w:tc>
-          <w:tcPr>
-            <w:cnfStyle w:val="001000000000" w:firstRow="0" w:lastRow="0" w:firstColumn="1" w:lastColumn="0" w:oddVBand="0" w:evenVBand="0" w:oddHBand="0" w:evenHBand="0" w:firstRowFirstColumn="0" w:firstRowLastColumn="0" w:lastRowFirstColumn="0" w:lastRowLastColumn="0"/>
-            <w:tcW w:w="1885" w:type="dxa"/>
+            <w:tcW w:w="6215" w:type="dxa"/>
+          </w:tcPr>
+          <w:p>
+            <w:pPr>
+              <w:cnfStyle w:val="000000000000" w:firstRow="0" w:lastRow="0" w:firstColumn="0" w:lastColumn="0" w:oddVBand="0" w:evenVBand="0" w:oddHBand="0" w:evenHBand="0" w:firstRowFirstColumn="0" w:firstRowLastColumn="0" w:lastRowFirstColumn="0" w:lastRowLastColumn="0"/>
+            </w:pPr>
+            <w:r>
+              <w:t>I’m Israel Romero</w:t>
+            </w:r>
+          </w:p>
+        </w:tc>
+        <w:tc>
+          <w:tcPr>
+            <w:tcW w:w="1285" w:type="dxa"/>
+          </w:tcPr>
+          <w:p>
+            <w:pPr>
+              <w:cnfStyle w:val="000000000000" w:firstRow="0" w:lastRow="0" w:firstColumn="0" w:lastColumn="0" w:oddVBand="0" w:evenVBand="0" w:oddHBand="0" w:evenHBand="0" w:firstRowFirstColumn="0" w:firstRowLastColumn="0" w:lastRowFirstColumn="0" w:lastRowLastColumn="0"/>
+            </w:pPr>
+            <w:r>
+              <w:t>2</w:t>
+            </w:r>
+          </w:p>
+        </w:tc>
+      </w:tr>
+      <w:tr>
+        <w:tc>
+          <w:tcPr>
+            <w:cnfStyle w:val="001000000000" w:firstRow="0" w:lastRow="0" w:firstColumn="1" w:lastColumn="0" w:oddVBand="0" w:evenVBand="0" w:oddHBand="0" w:evenHBand="0" w:firstRowFirstColumn="0" w:firstRowLastColumn="0" w:lastRowFirstColumn="0" w:lastRowLastColumn="0"/>
+            <w:tcW w:w="1850" w:type="dxa"/>
             <w:shd w:val="clear" w:color="auto" w:fill="FFC000"/>
           </w:tcPr>
           <w:p>
@@ -1000,7 +987,7 @@
         </w:tc>
         <w:tc>
           <w:tcPr>
-            <w:tcW w:w="6390" w:type="dxa"/>
+            <w:tcW w:w="6215" w:type="dxa"/>
           </w:tcPr>
           <w:p>
             <w:pPr>
@@ -1009,27 +996,125 @@
             <w:r>
               <w:t>I’m Darin Verduzco</w:t>
             </w:r>
-          </w:p>
-        </w:tc>
-        <w:tc>
-          <w:tcPr>
-            <w:tcW w:w="1075" w:type="dxa"/>
-          </w:tcPr>
-          <w:p>
-            <w:pPr>
-              <w:cnfStyle w:val="000000000000" w:firstRow="0" w:lastRow="0" w:firstColumn="0" w:lastColumn="0" w:oddVBand="0" w:evenVBand="0" w:oddHBand="0" w:evenHBand="0" w:firstRowFirstColumn="0" w:firstRowLastColumn="0" w:lastRowFirstColumn="0" w:lastRowLastColumn="0"/>
-            </w:pPr>
-            <w:r>
-              <w:t>2s</w:t>
-            </w:r>
-          </w:p>
-        </w:tc>
-      </w:tr>
-      <w:tr>
-        <w:tc>
-          <w:tcPr>
-            <w:cnfStyle w:val="001000000000" w:firstRow="0" w:lastRow="0" w:firstColumn="1" w:lastColumn="0" w:oddVBand="0" w:evenVBand="0" w:oddHBand="0" w:evenHBand="0" w:firstRowFirstColumn="0" w:firstRowLastColumn="0" w:lastRowFirstColumn="0" w:lastRowLastColumn="0"/>
-            <w:tcW w:w="1885" w:type="dxa"/>
+            <w:r>
+              <w:t xml:space="preserve">, and </w:t>
+            </w:r>
+            <w:r>
+              <w:t>togethe</w:t>
+            </w:r>
+            <w:r>
+              <w:t>r we’ll show you a model we built to effectively predict the output of a Combined Cycle Power Plant with more than 95% accuracy.</w:t>
+            </w:r>
+          </w:p>
+        </w:tc>
+        <w:tc>
+          <w:tcPr>
+            <w:tcW w:w="1285" w:type="dxa"/>
+          </w:tcPr>
+          <w:p>
+            <w:pPr>
+              <w:cnfStyle w:val="000000000000" w:firstRow="0" w:lastRow="0" w:firstColumn="0" w:lastColumn="0" w:oddVBand="0" w:evenVBand="0" w:oddHBand="0" w:evenHBand="0" w:firstRowFirstColumn="0" w:firstRowLastColumn="0" w:lastRowFirstColumn="0" w:lastRowLastColumn="0"/>
+            </w:pPr>
+            <w:r>
+              <w:t>12</w:t>
+            </w:r>
+          </w:p>
+        </w:tc>
+      </w:tr>
+      <w:tr>
+        <w:tc>
+          <w:tcPr>
+            <w:cnfStyle w:val="001000000000" w:firstRow="0" w:lastRow="0" w:firstColumn="1" w:lastColumn="0" w:oddVBand="0" w:evenVBand="0" w:oddHBand="0" w:evenHBand="0" w:firstRowFirstColumn="0" w:firstRowLastColumn="0" w:lastRowFirstColumn="0" w:lastRowLastColumn="0"/>
+            <w:tcW w:w="1850" w:type="dxa"/>
+          </w:tcPr>
+          <w:p/>
+        </w:tc>
+        <w:tc>
+          <w:tcPr>
+            <w:tcW w:w="6215" w:type="dxa"/>
+          </w:tcPr>
+          <w:p>
+            <w:pPr>
+              <w:cnfStyle w:val="000000000000" w:firstRow="0" w:lastRow="0" w:firstColumn="0" w:lastColumn="0" w:oddVBand="0" w:evenVBand="0" w:oddHBand="0" w:evenHBand="0" w:firstRowFirstColumn="0" w:firstRowLastColumn="0" w:lastRowFirstColumn="0" w:lastRowLastColumn="0"/>
+            </w:pPr>
+            <w:r>
+              <w:t xml:space="preserve">TITLE CARD: POWER PLANT ENERGY </w:t>
+            </w:r>
+            <w:r>
+              <w:t>PREDICTOR</w:t>
+            </w:r>
+            <w:r>
+              <w:t>.</w:t>
+            </w:r>
+          </w:p>
+        </w:tc>
+        <w:tc>
+          <w:tcPr>
+            <w:tcW w:w="1285" w:type="dxa"/>
+          </w:tcPr>
+          <w:p>
+            <w:pPr>
+              <w:cnfStyle w:val="000000000000" w:firstRow="0" w:lastRow="0" w:firstColumn="0" w:lastColumn="0" w:oddVBand="0" w:evenVBand="0" w:oddHBand="0" w:evenHBand="0" w:firstRowFirstColumn="0" w:firstRowLastColumn="0" w:lastRowFirstColumn="0" w:lastRowLastColumn="0"/>
+            </w:pPr>
+            <w:r>
+              <w:t>10</w:t>
+            </w:r>
+          </w:p>
+        </w:tc>
+      </w:tr>
+      <w:tr>
+        <w:tc>
+          <w:tcPr>
+            <w:cnfStyle w:val="001000000000" w:firstRow="0" w:lastRow="0" w:firstColumn="1" w:lastColumn="0" w:oddVBand="0" w:evenVBand="0" w:oddHBand="0" w:evenHBand="0" w:firstRowFirstColumn="0" w:firstRowLastColumn="0" w:lastRowFirstColumn="0" w:lastRowLastColumn="0"/>
+            <w:tcW w:w="1850" w:type="dxa"/>
+            <w:shd w:val="clear" w:color="auto" w:fill="00B050"/>
+          </w:tcPr>
+          <w:p>
+            <w:r>
+              <w:t>Israel</w:t>
+            </w:r>
+          </w:p>
+        </w:tc>
+        <w:tc>
+          <w:tcPr>
+            <w:tcW w:w="6215" w:type="dxa"/>
+          </w:tcPr>
+          <w:p>
+            <w:pPr>
+              <w:cnfStyle w:val="000000000000" w:firstRow="0" w:lastRow="0" w:firstColumn="0" w:lastColumn="0" w:oddVBand="0" w:evenVBand="0" w:oddHBand="0" w:evenHBand="0" w:firstRowFirstColumn="0" w:firstRowLastColumn="0" w:lastRowFirstColumn="0" w:lastRowLastColumn="0"/>
+            </w:pPr>
+            <w:r>
+              <w:t>The first task is always to understand the data available. We observed data collected in a CCPP for over 6 years (from 2006 to 2011) and identified the variables being captured:</w:t>
+            </w:r>
+          </w:p>
+          <w:p>
+            <w:pPr>
+              <w:cnfStyle w:val="000000000000" w:firstRow="0" w:lastRow="0" w:firstColumn="0" w:lastColumn="0" w:oddVBand="0" w:evenVBand="0" w:oddHBand="0" w:evenHBand="0" w:firstRowFirstColumn="0" w:firstRowLastColumn="0" w:lastRowFirstColumn="0" w:lastRowLastColumn="0"/>
+            </w:pPr>
+            <w:r>
+              <w:t xml:space="preserve">Ambient temperature, Atmospheric Pressure, Relative Humidity, and Exhaust Vacuum (a very particular measurement that represents the pressure condition at the exhaust of a steam turbine, which can sometimes be lower than the atmospheric pressure). </w:t>
+            </w:r>
+          </w:p>
+        </w:tc>
+        <w:tc>
+          <w:tcPr>
+            <w:tcW w:w="1285" w:type="dxa"/>
+          </w:tcPr>
+          <w:p>
+            <w:pPr>
+              <w:cnfStyle w:val="000000000000" w:firstRow="0" w:lastRow="0" w:firstColumn="0" w:lastColumn="0" w:oddVBand="0" w:evenVBand="0" w:oddHBand="0" w:evenHBand="0" w:firstRowFirstColumn="0" w:firstRowLastColumn="0" w:lastRowFirstColumn="0" w:lastRowLastColumn="0"/>
+            </w:pPr>
+            <w:r>
+              <w:t>26</w:t>
+            </w:r>
+          </w:p>
+        </w:tc>
+      </w:tr>
+      <w:tr>
+        <w:tc>
+          <w:tcPr>
+            <w:cnfStyle w:val="001000000000" w:firstRow="0" w:lastRow="0" w:firstColumn="1" w:lastColumn="0" w:oddVBand="0" w:evenVBand="0" w:oddHBand="0" w:evenHBand="0" w:firstRowFirstColumn="0" w:firstRowLastColumn="0" w:lastRowFirstColumn="0" w:lastRowLastColumn="0"/>
+            <w:tcW w:w="1850" w:type="dxa"/>
             <w:shd w:val="clear" w:color="auto" w:fill="0070C0"/>
           </w:tcPr>
           <w:p>
@@ -1040,129 +1125,7 @@
         </w:tc>
         <w:tc>
           <w:tcPr>
-            <w:tcW w:w="6390" w:type="dxa"/>
-          </w:tcPr>
-          <w:p>
-            <w:pPr>
-              <w:cnfStyle w:val="000000000000" w:firstRow="0" w:lastRow="0" w:firstColumn="0" w:lastColumn="0" w:oddVBand="0" w:evenVBand="0" w:oddHBand="0" w:evenHBand="0" w:firstRowFirstColumn="0" w:firstRowLastColumn="0" w:lastRowFirstColumn="0" w:lastRowLastColumn="0"/>
-            </w:pPr>
-            <w:r>
-              <w:t xml:space="preserve">I’m </w:t>
-            </w:r>
-            <w:r>
-              <w:t>Manikandan Perumal</w:t>
-            </w:r>
-            <w:r>
-              <w:t>, and togethe</w:t>
-            </w:r>
-            <w:r>
-              <w:t>r we’ll show you a model we built to effectively predict the output of a Combined Cycle Power Plant with more than 95% accuracy.</w:t>
-            </w:r>
-          </w:p>
-        </w:tc>
-        <w:tc>
-          <w:tcPr>
-            <w:tcW w:w="1075" w:type="dxa"/>
-          </w:tcPr>
-          <w:p>
-            <w:pPr>
-              <w:cnfStyle w:val="000000000000" w:firstRow="0" w:lastRow="0" w:firstColumn="0" w:lastColumn="0" w:oddVBand="0" w:evenVBand="0" w:oddHBand="0" w:evenHBand="0" w:firstRowFirstColumn="0" w:firstRowLastColumn="0" w:lastRowFirstColumn="0" w:lastRowLastColumn="0"/>
-            </w:pPr>
-            <w:r>
-              <w:t>12s</w:t>
-            </w:r>
-          </w:p>
-        </w:tc>
-      </w:tr>
-      <w:tr>
-        <w:tc>
-          <w:tcPr>
-            <w:cnfStyle w:val="001000000000" w:firstRow="0" w:lastRow="0" w:firstColumn="1" w:lastColumn="0" w:oddVBand="0" w:evenVBand="0" w:oddHBand="0" w:evenHBand="0" w:firstRowFirstColumn="0" w:firstRowLastColumn="0" w:lastRowFirstColumn="0" w:lastRowLastColumn="0"/>
-            <w:tcW w:w="1885" w:type="dxa"/>
-          </w:tcPr>
-          <w:p/>
-        </w:tc>
-        <w:tc>
-          <w:tcPr>
-            <w:tcW w:w="6390" w:type="dxa"/>
-          </w:tcPr>
-          <w:p>
-            <w:pPr>
-              <w:cnfStyle w:val="000000000000" w:firstRow="0" w:lastRow="0" w:firstColumn="0" w:lastColumn="0" w:oddVBand="0" w:evenVBand="0" w:oddHBand="0" w:evenHBand="0" w:firstRowFirstColumn="0" w:firstRowLastColumn="0" w:lastRowFirstColumn="0" w:lastRowLastColumn="0"/>
-            </w:pPr>
-            <w:r>
-              <w:t>TITLE CARD: POWER PLANT ENERGY PREDICTIONS.</w:t>
-            </w:r>
-          </w:p>
-        </w:tc>
-        <w:tc>
-          <w:tcPr>
-            <w:tcW w:w="1075" w:type="dxa"/>
-          </w:tcPr>
-          <w:p>
-            <w:pPr>
-              <w:cnfStyle w:val="000000000000" w:firstRow="0" w:lastRow="0" w:firstColumn="0" w:lastColumn="0" w:oddVBand="0" w:evenVBand="0" w:oddHBand="0" w:evenHBand="0" w:firstRowFirstColumn="0" w:firstRowLastColumn="0" w:lastRowFirstColumn="0" w:lastRowLastColumn="0"/>
-            </w:pPr>
-            <w:r>
-              <w:t>10s</w:t>
-            </w:r>
-          </w:p>
-        </w:tc>
-      </w:tr>
-      <w:tr>
-        <w:tc>
-          <w:tcPr>
-            <w:cnfStyle w:val="001000000000" w:firstRow="0" w:lastRow="0" w:firstColumn="1" w:lastColumn="0" w:oddVBand="0" w:evenVBand="0" w:oddHBand="0" w:evenHBand="0" w:firstRowFirstColumn="0" w:firstRowLastColumn="0" w:lastRowFirstColumn="0" w:lastRowLastColumn="0"/>
-            <w:tcW w:w="1885" w:type="dxa"/>
-          </w:tcPr>
-          <w:p/>
-        </w:tc>
-        <w:tc>
-          <w:tcPr>
-            <w:tcW w:w="6390" w:type="dxa"/>
-          </w:tcPr>
-          <w:p>
-            <w:pPr>
-              <w:cnfStyle w:val="000000000000" w:firstRow="0" w:lastRow="0" w:firstColumn="0" w:lastColumn="0" w:oddVBand="0" w:evenVBand="0" w:oddHBand="0" w:evenHBand="0" w:firstRowFirstColumn="0" w:firstRowLastColumn="0" w:lastRowFirstColumn="0" w:lastRowLastColumn="0"/>
-            </w:pPr>
-            <w:r>
-              <w:t>The first task is always to understand the data available. We observed data collected in a CCPP for over 6 years (from 2006 to 2011) and identified the variables being captured:</w:t>
-            </w:r>
-          </w:p>
-          <w:p>
-            <w:pPr>
-              <w:cnfStyle w:val="000000000000" w:firstRow="0" w:lastRow="0" w:firstColumn="0" w:lastColumn="0" w:oddVBand="0" w:evenVBand="0" w:oddHBand="0" w:evenHBand="0" w:firstRowFirstColumn="0" w:firstRowLastColumn="0" w:lastRowFirstColumn="0" w:lastRowLastColumn="0"/>
-            </w:pPr>
-            <w:r>
-              <w:t xml:space="preserve">Ambient temperature, Atmospheric Pressure, Relative Humidity, and Exhaust Vacuum (a very particular measurement that represents the pressure condition at the exhaust of a steam turbine, which could be lower than the atmospheric pressure). </w:t>
-            </w:r>
-          </w:p>
-        </w:tc>
-        <w:tc>
-          <w:tcPr>
-            <w:tcW w:w="1075" w:type="dxa"/>
-          </w:tcPr>
-          <w:p>
-            <w:pPr>
-              <w:cnfStyle w:val="000000000000" w:firstRow="0" w:lastRow="0" w:firstColumn="0" w:lastColumn="0" w:oddVBand="0" w:evenVBand="0" w:oddHBand="0" w:evenHBand="0" w:firstRowFirstColumn="0" w:firstRowLastColumn="0" w:lastRowFirstColumn="0" w:lastRowLastColumn="0"/>
-            </w:pPr>
-            <w:r>
-              <w:t>26s</w:t>
-            </w:r>
-          </w:p>
-        </w:tc>
-      </w:tr>
-      <w:tr>
-        <w:tc>
-          <w:tcPr>
-            <w:cnfStyle w:val="001000000000" w:firstRow="0" w:lastRow="0" w:firstColumn="1" w:lastColumn="0" w:oddVBand="0" w:evenVBand="0" w:oddHBand="0" w:evenHBand="0" w:firstRowFirstColumn="0" w:firstRowLastColumn="0" w:lastRowFirstColumn="0" w:lastRowLastColumn="0"/>
-            <w:tcW w:w="1885" w:type="dxa"/>
-          </w:tcPr>
-          <w:p/>
-        </w:tc>
-        <w:tc>
-          <w:tcPr>
-            <w:tcW w:w="6390" w:type="dxa"/>
+            <w:tcW w:w="6215" w:type="dxa"/>
           </w:tcPr>
           <w:p>
             <w:pPr>
@@ -1179,192 +1142,823 @@
         </w:tc>
         <w:tc>
           <w:tcPr>
-            <w:tcW w:w="1075" w:type="dxa"/>
-          </w:tcPr>
-          <w:p>
-            <w:pPr>
-              <w:cnfStyle w:val="000000000000" w:firstRow="0" w:lastRow="0" w:firstColumn="0" w:lastColumn="0" w:oddVBand="0" w:evenVBand="0" w:oddHBand="0" w:evenHBand="0" w:firstRowFirstColumn="0" w:firstRowLastColumn="0" w:lastRowFirstColumn="0" w:lastRowLastColumn="0"/>
-            </w:pPr>
-            <w:r>
-              <w:t>20s</w:t>
-            </w:r>
-          </w:p>
-        </w:tc>
-      </w:tr>
-      <w:tr>
-        <w:tc>
-          <w:tcPr>
-            <w:cnfStyle w:val="001000000000" w:firstRow="0" w:lastRow="0" w:firstColumn="1" w:lastColumn="0" w:oddVBand="0" w:evenVBand="0" w:oddHBand="0" w:evenHBand="0" w:firstRowFirstColumn="0" w:firstRowLastColumn="0" w:lastRowFirstColumn="0" w:lastRowLastColumn="0"/>
-            <w:tcW w:w="1885" w:type="dxa"/>
+            <w:tcW w:w="1285" w:type="dxa"/>
+          </w:tcPr>
+          <w:p>
+            <w:pPr>
+              <w:cnfStyle w:val="000000000000" w:firstRow="0" w:lastRow="0" w:firstColumn="0" w:lastColumn="0" w:oddVBand="0" w:evenVBand="0" w:oddHBand="0" w:evenHBand="0" w:firstRowFirstColumn="0" w:firstRowLastColumn="0" w:lastRowFirstColumn="0" w:lastRowLastColumn="0"/>
+            </w:pPr>
+            <w:r>
+              <w:t>20</w:t>
+            </w:r>
+          </w:p>
+        </w:tc>
+      </w:tr>
+      <w:tr>
+        <w:tc>
+          <w:tcPr>
+            <w:cnfStyle w:val="001000000000" w:firstRow="0" w:lastRow="0" w:firstColumn="1" w:lastColumn="0" w:oddVBand="0" w:evenVBand="0" w:oddHBand="0" w:evenHBand="0" w:firstRowFirstColumn="0" w:firstRowLastColumn="0" w:lastRowFirstColumn="0" w:lastRowLastColumn="0"/>
+            <w:tcW w:w="1850" w:type="dxa"/>
+            <w:shd w:val="clear" w:color="auto" w:fill="FFC000"/>
+          </w:tcPr>
+          <w:p>
+            <w:r>
+              <w:t>Darin</w:t>
+            </w:r>
+          </w:p>
+        </w:tc>
+        <w:tc>
+          <w:tcPr>
+            <w:tcW w:w="6215" w:type="dxa"/>
+          </w:tcPr>
+          <w:p>
+            <w:pPr>
+              <w:cnfStyle w:val="000000000000" w:firstRow="0" w:lastRow="0" w:firstColumn="0" w:lastColumn="0" w:oddVBand="0" w:evenVBand="0" w:oddHBand="0" w:evenHBand="0" w:firstRowFirstColumn="0" w:firstRowLastColumn="0" w:lastRowFirstColumn="0" w:lastRowLastColumn="0"/>
+            </w:pPr>
+            <w:r>
+              <w:t>We found that Temperature appears to be the main driver for the efficiency output, but it has an inverse correlation, meaning the higher the temperature gets, the lower the energy output the plant can produce.</w:t>
+            </w:r>
+          </w:p>
+        </w:tc>
+        <w:tc>
+          <w:tcPr>
+            <w:tcW w:w="1285" w:type="dxa"/>
+          </w:tcPr>
+          <w:p>
+            <w:pPr>
+              <w:cnfStyle w:val="000000000000" w:firstRow="0" w:lastRow="0" w:firstColumn="0" w:lastColumn="0" w:oddVBand="0" w:evenVBand="0" w:oddHBand="0" w:evenHBand="0" w:firstRowFirstColumn="0" w:firstRowLastColumn="0" w:lastRowFirstColumn="0" w:lastRowLastColumn="0"/>
+            </w:pPr>
+            <w:r>
+              <w:t>12</w:t>
+            </w:r>
+          </w:p>
+        </w:tc>
+      </w:tr>
+      <w:tr>
+        <w:tc>
+          <w:tcPr>
+            <w:cnfStyle w:val="001000000000" w:firstRow="0" w:lastRow="0" w:firstColumn="1" w:lastColumn="0" w:oddVBand="0" w:evenVBand="0" w:oddHBand="0" w:evenHBand="0" w:firstRowFirstColumn="0" w:firstRowLastColumn="0" w:lastRowFirstColumn="0" w:lastRowLastColumn="0"/>
+            <w:tcW w:w="1850" w:type="dxa"/>
+            <w:shd w:val="clear" w:color="auto" w:fill="00B050"/>
+          </w:tcPr>
+          <w:p>
+            <w:r>
+              <w:t>Israel</w:t>
+            </w:r>
+          </w:p>
+        </w:tc>
+        <w:tc>
+          <w:tcPr>
+            <w:tcW w:w="6215" w:type="dxa"/>
+          </w:tcPr>
+          <w:p>
+            <w:pPr>
+              <w:cnfStyle w:val="000000000000" w:firstRow="0" w:lastRow="0" w:firstColumn="0" w:lastColumn="0" w:oddVBand="0" w:evenVBand="0" w:oddHBand="0" w:evenHBand="0" w:firstRowFirstColumn="0" w:firstRowLastColumn="0" w:lastRowFirstColumn="0" w:lastRowLastColumn="0"/>
+            </w:pPr>
+            <w:r>
+              <w:t>The rest of the variables have a lower but not insignificant effect on the power output. We noticed that the accuracy of predictions increased a few extra percentage points when including all variables. Every point counts!</w:t>
+            </w:r>
+          </w:p>
+        </w:tc>
+        <w:tc>
+          <w:tcPr>
+            <w:tcW w:w="1285" w:type="dxa"/>
+          </w:tcPr>
+          <w:p>
+            <w:pPr>
+              <w:cnfStyle w:val="000000000000" w:firstRow="0" w:lastRow="0" w:firstColumn="0" w:lastColumn="0" w:oddVBand="0" w:evenVBand="0" w:oddHBand="0" w:evenHBand="0" w:firstRowFirstColumn="0" w:firstRowLastColumn="0" w:lastRowFirstColumn="0" w:lastRowLastColumn="0"/>
+            </w:pPr>
+            <w:r>
+              <w:t>12</w:t>
+            </w:r>
+          </w:p>
+        </w:tc>
+      </w:tr>
+      <w:tr>
+        <w:tc>
+          <w:tcPr>
+            <w:cnfStyle w:val="001000000000" w:firstRow="0" w:lastRow="0" w:firstColumn="1" w:lastColumn="0" w:oddVBand="0" w:evenVBand="0" w:oddHBand="0" w:evenHBand="0" w:firstRowFirstColumn="0" w:firstRowLastColumn="0" w:lastRowFirstColumn="0" w:lastRowLastColumn="0"/>
+            <w:tcW w:w="1850" w:type="dxa"/>
+            <w:shd w:val="clear" w:color="auto" w:fill="0070C0"/>
+          </w:tcPr>
+          <w:p>
+            <w:r>
+              <w:t>Mani</w:t>
+            </w:r>
+          </w:p>
+        </w:tc>
+        <w:tc>
+          <w:tcPr>
+            <w:tcW w:w="6215" w:type="dxa"/>
+          </w:tcPr>
+          <w:p>
+            <w:pPr>
+              <w:cnfStyle w:val="000000000000" w:firstRow="0" w:lastRow="0" w:firstColumn="0" w:lastColumn="0" w:oddVBand="0" w:evenVBand="0" w:oddHBand="0" w:evenHBand="0" w:firstRowFirstColumn="0" w:firstRowLastColumn="0" w:lastRowFirstColumn="0" w:lastRowLastColumn="0"/>
+            </w:pPr>
+            <w:r>
+              <w:t xml:space="preserve">In our analysis, we </w:t>
+            </w:r>
+            <w:proofErr w:type="gramStart"/>
+            <w:r>
+              <w:t>tried with</w:t>
+            </w:r>
+            <w:proofErr w:type="gramEnd"/>
+            <w:r>
+              <w:t xml:space="preserve"> nine models, but in this presentation, we will focus only in the TWO best predictive models we found: Linear Regression and Random Forest Regressor.</w:t>
+            </w:r>
+          </w:p>
+        </w:tc>
+        <w:tc>
+          <w:tcPr>
+            <w:tcW w:w="1285" w:type="dxa"/>
+          </w:tcPr>
+          <w:p>
+            <w:pPr>
+              <w:cnfStyle w:val="000000000000" w:firstRow="0" w:lastRow="0" w:firstColumn="0" w:lastColumn="0" w:oddVBand="0" w:evenVBand="0" w:oddHBand="0" w:evenHBand="0" w:firstRowFirstColumn="0" w:firstRowLastColumn="0" w:lastRowFirstColumn="0" w:lastRowLastColumn="0"/>
+            </w:pPr>
+            <w:r>
+              <w:t>12</w:t>
+            </w:r>
+          </w:p>
+        </w:tc>
+      </w:tr>
+      <w:tr>
+        <w:tc>
+          <w:tcPr>
+            <w:cnfStyle w:val="001000000000" w:firstRow="0" w:lastRow="0" w:firstColumn="1" w:lastColumn="0" w:oddVBand="0" w:evenVBand="0" w:oddHBand="0" w:evenHBand="0" w:firstRowFirstColumn="0" w:firstRowLastColumn="0" w:lastRowFirstColumn="0" w:lastRowLastColumn="0"/>
+            <w:tcW w:w="1850" w:type="dxa"/>
+            <w:shd w:val="clear" w:color="auto" w:fill="FFC000"/>
+          </w:tcPr>
+          <w:p>
+            <w:r>
+              <w:t>Darin</w:t>
+            </w:r>
+          </w:p>
+        </w:tc>
+        <w:tc>
+          <w:tcPr>
+            <w:tcW w:w="6215" w:type="dxa"/>
+          </w:tcPr>
+          <w:p>
+            <w:pPr>
+              <w:cnfStyle w:val="000000000000" w:firstRow="0" w:lastRow="0" w:firstColumn="0" w:lastColumn="0" w:oddVBand="0" w:evenVBand="0" w:oddHBand="0" w:evenHBand="0" w:firstRowFirstColumn="0" w:firstRowLastColumn="0" w:lastRowFirstColumn="0" w:lastRowLastColumn="0"/>
+            </w:pPr>
+            <w:r>
+              <w:t>With linear regression we were able to predict the energy output with a precision of up to 93%. It is a very simple and reliable model that can be implemented without extensive computational resources, therefore no need for expensive hardware to perform the predictions.</w:t>
+            </w:r>
+          </w:p>
+        </w:tc>
+        <w:tc>
+          <w:tcPr>
+            <w:tcW w:w="1285" w:type="dxa"/>
+          </w:tcPr>
+          <w:p>
+            <w:pPr>
+              <w:cnfStyle w:val="000000000000" w:firstRow="0" w:lastRow="0" w:firstColumn="0" w:lastColumn="0" w:oddVBand="0" w:evenVBand="0" w:oddHBand="0" w:evenHBand="0" w:firstRowFirstColumn="0" w:firstRowLastColumn="0" w:lastRowFirstColumn="0" w:lastRowLastColumn="0"/>
+            </w:pPr>
+            <w:r>
+              <w:t>15</w:t>
+            </w:r>
+          </w:p>
+        </w:tc>
+      </w:tr>
+      <w:tr>
+        <w:tc>
+          <w:tcPr>
+            <w:cnfStyle w:val="001000000000" w:firstRow="0" w:lastRow="0" w:firstColumn="1" w:lastColumn="0" w:oddVBand="0" w:evenVBand="0" w:oddHBand="0" w:evenHBand="0" w:firstRowFirstColumn="0" w:firstRowLastColumn="0" w:lastRowFirstColumn="0" w:lastRowLastColumn="0"/>
+            <w:tcW w:w="1850" w:type="dxa"/>
+            <w:shd w:val="clear" w:color="auto" w:fill="00B050"/>
+          </w:tcPr>
+          <w:p>
+            <w:r>
+              <w:t>Israel</w:t>
+            </w:r>
+          </w:p>
+        </w:tc>
+        <w:tc>
+          <w:tcPr>
+            <w:tcW w:w="6215" w:type="dxa"/>
+          </w:tcPr>
+          <w:p>
+            <w:pPr>
+              <w:cnfStyle w:val="000000000000" w:firstRow="0" w:lastRow="0" w:firstColumn="0" w:lastColumn="0" w:oddVBand="0" w:evenVBand="0" w:oddHBand="0" w:evenHBand="0" w:firstRowFirstColumn="0" w:firstRowLastColumn="0" w:lastRowFirstColumn="0" w:lastRowLastColumn="0"/>
+            </w:pPr>
+            <w:r>
+              <w:t xml:space="preserve">With the Random Forest Regressor model our prediction goes up to 96%. While every point counts, it’s important to notice that Random Forest Regressor models DO require extensive computational resources, so it may only be </w:t>
+            </w:r>
+            <w:r>
+              <w:lastRenderedPageBreak/>
+              <w:t>worth to have a larger investment for plants in extreme weather conditions.</w:t>
+            </w:r>
+          </w:p>
+        </w:tc>
+        <w:tc>
+          <w:tcPr>
+            <w:tcW w:w="1285" w:type="dxa"/>
+          </w:tcPr>
+          <w:p>
+            <w:pPr>
+              <w:cnfStyle w:val="000000000000" w:firstRow="0" w:lastRow="0" w:firstColumn="0" w:lastColumn="0" w:oddVBand="0" w:evenVBand="0" w:oddHBand="0" w:evenHBand="0" w:firstRowFirstColumn="0" w:firstRowLastColumn="0" w:lastRowFirstColumn="0" w:lastRowLastColumn="0"/>
+            </w:pPr>
+            <w:r>
+              <w:lastRenderedPageBreak/>
+              <w:t>18</w:t>
+            </w:r>
+          </w:p>
+        </w:tc>
+      </w:tr>
+      <w:tr>
+        <w:tc>
+          <w:tcPr>
+            <w:cnfStyle w:val="001000000000" w:firstRow="0" w:lastRow="0" w:firstColumn="1" w:lastColumn="0" w:oddVBand="0" w:evenVBand="0" w:oddHBand="0" w:evenHBand="0" w:firstRowFirstColumn="0" w:firstRowLastColumn="0" w:lastRowFirstColumn="0" w:lastRowLastColumn="0"/>
+            <w:tcW w:w="1850" w:type="dxa"/>
           </w:tcPr>
           <w:p/>
         </w:tc>
         <w:tc>
           <w:tcPr>
-            <w:tcW w:w="6390" w:type="dxa"/>
-          </w:tcPr>
-          <w:p>
-            <w:pPr>
-              <w:cnfStyle w:val="000000000000" w:firstRow="0" w:lastRow="0" w:firstColumn="0" w:lastColumn="0" w:oddVBand="0" w:evenVBand="0" w:oddHBand="0" w:evenHBand="0" w:firstRowFirstColumn="0" w:firstRowLastColumn="0" w:lastRowFirstColumn="0" w:lastRowLastColumn="0"/>
-            </w:pPr>
-            <w:r>
-              <w:t>We found that Temperature appears to be the main driver for the efficiency output, but it has an inverse correlation, meaning the higher the temperature gets, the lower the energy output the plant can produce.</w:t>
-            </w:r>
-          </w:p>
-        </w:tc>
-        <w:tc>
-          <w:tcPr>
-            <w:tcW w:w="1075" w:type="dxa"/>
-          </w:tcPr>
-          <w:p>
-            <w:pPr>
-              <w:cnfStyle w:val="000000000000" w:firstRow="0" w:lastRow="0" w:firstColumn="0" w:lastColumn="0" w:oddVBand="0" w:evenVBand="0" w:oddHBand="0" w:evenHBand="0" w:firstRowFirstColumn="0" w:firstRowLastColumn="0" w:lastRowFirstColumn="0" w:lastRowLastColumn="0"/>
-            </w:pPr>
-            <w:r>
-              <w:t>12s</w:t>
-            </w:r>
-          </w:p>
-        </w:tc>
-      </w:tr>
-      <w:tr>
-        <w:tc>
-          <w:tcPr>
-            <w:cnfStyle w:val="001000000000" w:firstRow="0" w:lastRow="0" w:firstColumn="1" w:lastColumn="0" w:oddVBand="0" w:evenVBand="0" w:oddHBand="0" w:evenHBand="0" w:firstRowFirstColumn="0" w:firstRowLastColumn="0" w:lastRowFirstColumn="0" w:lastRowLastColumn="0"/>
-            <w:tcW w:w="1885" w:type="dxa"/>
+            <w:tcW w:w="6215" w:type="dxa"/>
+          </w:tcPr>
+          <w:p>
+            <w:pPr>
+              <w:cnfStyle w:val="000000000000" w:firstRow="0" w:lastRow="0" w:firstColumn="0" w:lastColumn="0" w:oddVBand="0" w:evenVBand="0" w:oddHBand="0" w:evenHBand="0" w:firstRowFirstColumn="0" w:firstRowLastColumn="0" w:lastRowFirstColumn="0" w:lastRowLastColumn="0"/>
+            </w:pPr>
+            <w:r>
+              <w:t>TITLE CARD: Potential Applications</w:t>
+            </w:r>
+          </w:p>
+        </w:tc>
+        <w:tc>
+          <w:tcPr>
+            <w:tcW w:w="1285" w:type="dxa"/>
+          </w:tcPr>
+          <w:p>
+            <w:pPr>
+              <w:cnfStyle w:val="000000000000" w:firstRow="0" w:lastRow="0" w:firstColumn="0" w:lastColumn="0" w:oddVBand="0" w:evenVBand="0" w:oddHBand="0" w:evenHBand="0" w:firstRowFirstColumn="0" w:firstRowLastColumn="0" w:lastRowFirstColumn="0" w:lastRowLastColumn="0"/>
+            </w:pPr>
+            <w:r>
+              <w:t>5</w:t>
+            </w:r>
+          </w:p>
+        </w:tc>
+      </w:tr>
+      <w:tr>
+        <w:tc>
+          <w:tcPr>
+            <w:cnfStyle w:val="001000000000" w:firstRow="0" w:lastRow="0" w:firstColumn="1" w:lastColumn="0" w:oddVBand="0" w:evenVBand="0" w:oddHBand="0" w:evenHBand="0" w:firstRowFirstColumn="0" w:firstRowLastColumn="0" w:lastRowFirstColumn="0" w:lastRowLastColumn="0"/>
+            <w:tcW w:w="1850" w:type="dxa"/>
+            <w:shd w:val="clear" w:color="auto" w:fill="FFC000"/>
+          </w:tcPr>
+          <w:p>
+            <w:pPr>
+              <w:rPr>
+                <w:b w:val="0"/>
+                <w:bCs w:val="0"/>
+              </w:rPr>
+            </w:pPr>
+            <w:r>
+              <w:t>Darin</w:t>
+            </w:r>
+          </w:p>
+        </w:tc>
+        <w:tc>
+          <w:tcPr>
+            <w:tcW w:w="6215" w:type="dxa"/>
+          </w:tcPr>
+          <w:p>
+            <w:pPr>
+              <w:cnfStyle w:val="000000000000" w:firstRow="0" w:lastRow="0" w:firstColumn="0" w:lastColumn="0" w:oddVBand="0" w:evenVBand="0" w:oddHBand="0" w:evenHBand="0" w:firstRowFirstColumn="0" w:firstRowLastColumn="0" w:lastRowFirstColumn="0" w:lastRowLastColumn="0"/>
+            </w:pPr>
+            <w:r>
+              <w:t>To begin with, the Power Plant itself can benefit from this model by simply adjusting plant operations in real-time based on the input from the sensors, optimizing parameters like fuel usage, turbine loads, and cooling system operations to maximize efficiency output.</w:t>
+            </w:r>
+          </w:p>
+        </w:tc>
+        <w:tc>
+          <w:tcPr>
+            <w:tcW w:w="1285" w:type="dxa"/>
+          </w:tcPr>
+          <w:p>
+            <w:pPr>
+              <w:cnfStyle w:val="000000000000" w:firstRow="0" w:lastRow="0" w:firstColumn="0" w:lastColumn="0" w:oddVBand="0" w:evenVBand="0" w:oddHBand="0" w:evenHBand="0" w:firstRowFirstColumn="0" w:firstRowLastColumn="0" w:lastRowFirstColumn="0" w:lastRowLastColumn="0"/>
+            </w:pPr>
+            <w:r>
+              <w:t>16</w:t>
+            </w:r>
+          </w:p>
+        </w:tc>
+      </w:tr>
+      <w:tr>
+        <w:tc>
+          <w:tcPr>
+            <w:cnfStyle w:val="001000000000" w:firstRow="0" w:lastRow="0" w:firstColumn="1" w:lastColumn="0" w:oddVBand="0" w:evenVBand="0" w:oddHBand="0" w:evenHBand="0" w:firstRowFirstColumn="0" w:firstRowLastColumn="0" w:lastRowFirstColumn="0" w:lastRowLastColumn="0"/>
+            <w:tcW w:w="1850" w:type="dxa"/>
+            <w:shd w:val="clear" w:color="auto" w:fill="00B050"/>
+          </w:tcPr>
+          <w:p>
+            <w:r>
+              <w:t>Israel</w:t>
+            </w:r>
+          </w:p>
+        </w:tc>
+        <w:tc>
+          <w:tcPr>
+            <w:tcW w:w="6215" w:type="dxa"/>
+          </w:tcPr>
+          <w:p>
+            <w:pPr>
+              <w:cnfStyle w:val="000000000000" w:firstRow="0" w:lastRow="0" w:firstColumn="0" w:lastColumn="0" w:oddVBand="0" w:evenVBand="0" w:oddHBand="0" w:evenHBand="0" w:firstRowFirstColumn="0" w:firstRowLastColumn="0" w:lastRowFirstColumn="0" w:lastRowLastColumn="0"/>
+            </w:pPr>
+            <w:r>
+              <w:t>Another possible application is Energy Demand Forecasting. With accurate power output predictions, energy companies can better balance energy supply and demand, planning a better distribution, minimizing overproduction or shortfalls, and ensuring reliable energy availability.</w:t>
+            </w:r>
+          </w:p>
+        </w:tc>
+        <w:tc>
+          <w:tcPr>
+            <w:tcW w:w="1285" w:type="dxa"/>
+          </w:tcPr>
+          <w:p>
+            <w:pPr>
+              <w:cnfStyle w:val="000000000000" w:firstRow="0" w:lastRow="0" w:firstColumn="0" w:lastColumn="0" w:oddVBand="0" w:evenVBand="0" w:oddHBand="0" w:evenHBand="0" w:firstRowFirstColumn="0" w:firstRowLastColumn="0" w:lastRowFirstColumn="0" w:lastRowLastColumn="0"/>
+            </w:pPr>
+            <w:r>
+              <w:t>17</w:t>
+            </w:r>
+          </w:p>
+        </w:tc>
+      </w:tr>
+      <w:tr>
+        <w:tc>
+          <w:tcPr>
+            <w:cnfStyle w:val="001000000000" w:firstRow="0" w:lastRow="0" w:firstColumn="1" w:lastColumn="0" w:oddVBand="0" w:evenVBand="0" w:oddHBand="0" w:evenHBand="0" w:firstRowFirstColumn="0" w:firstRowLastColumn="0" w:lastRowFirstColumn="0" w:lastRowLastColumn="0"/>
+            <w:tcW w:w="1850" w:type="dxa"/>
+            <w:shd w:val="clear" w:color="auto" w:fill="0070C0"/>
+          </w:tcPr>
+          <w:p>
+            <w:r>
+              <w:t>Mani</w:t>
+            </w:r>
+          </w:p>
+        </w:tc>
+        <w:tc>
+          <w:tcPr>
+            <w:tcW w:w="6215" w:type="dxa"/>
+          </w:tcPr>
+          <w:p>
+            <w:pPr>
+              <w:cnfStyle w:val="000000000000" w:firstRow="0" w:lastRow="0" w:firstColumn="0" w:lastColumn="0" w:oddVBand="0" w:evenVBand="0" w:oddHBand="0" w:evenHBand="0" w:firstRowFirstColumn="0" w:firstRowLastColumn="0" w:lastRowFirstColumn="0" w:lastRowLastColumn="0"/>
+            </w:pPr>
+            <w:r>
+              <w:t>Preventive Maintenance Scheduling would be possible with this model. The plant can detect potential operational stresses or inefficiencies, indicating the potential need for maintenance, extending the operational life of the equipment and preventing outages.</w:t>
+            </w:r>
+          </w:p>
+        </w:tc>
+        <w:tc>
+          <w:tcPr>
+            <w:tcW w:w="1285" w:type="dxa"/>
+          </w:tcPr>
+          <w:p>
+            <w:pPr>
+              <w:cnfStyle w:val="000000000000" w:firstRow="0" w:lastRow="0" w:firstColumn="0" w:lastColumn="0" w:oddVBand="0" w:evenVBand="0" w:oddHBand="0" w:evenHBand="0" w:firstRowFirstColumn="0" w:firstRowLastColumn="0" w:lastRowFirstColumn="0" w:lastRowLastColumn="0"/>
+            </w:pPr>
+            <w:r>
+              <w:t>14</w:t>
+            </w:r>
+          </w:p>
+        </w:tc>
+      </w:tr>
+      <w:tr>
+        <w:tc>
+          <w:tcPr>
+            <w:cnfStyle w:val="001000000000" w:firstRow="0" w:lastRow="0" w:firstColumn="1" w:lastColumn="0" w:oddVBand="0" w:evenVBand="0" w:oddHBand="0" w:evenHBand="0" w:firstRowFirstColumn="0" w:firstRowLastColumn="0" w:lastRowFirstColumn="0" w:lastRowLastColumn="0"/>
+            <w:tcW w:w="1850" w:type="dxa"/>
+            <w:shd w:val="clear" w:color="auto" w:fill="FFC000"/>
+          </w:tcPr>
+          <w:p>
+            <w:r>
+              <w:t>Darin</w:t>
+            </w:r>
+          </w:p>
+        </w:tc>
+        <w:tc>
+          <w:tcPr>
+            <w:tcW w:w="6215" w:type="dxa"/>
+          </w:tcPr>
+          <w:p>
+            <w:pPr>
+              <w:cnfStyle w:val="000000000000" w:firstRow="0" w:lastRow="0" w:firstColumn="0" w:lastColumn="0" w:oddVBand="0" w:evenVBand="0" w:oddHBand="0" w:evenHBand="0" w:firstRowFirstColumn="0" w:firstRowLastColumn="0" w:lastRowFirstColumn="0" w:lastRowLastColumn="0"/>
+            </w:pPr>
+            <w:r>
+              <w:t>For all of us users of the electrical network, predicting the power output may allow us to have better financial planning as well as better control the demand on peak hours when the forecast predicts higher pricing.</w:t>
+            </w:r>
+          </w:p>
+        </w:tc>
+        <w:tc>
+          <w:tcPr>
+            <w:tcW w:w="1285" w:type="dxa"/>
+          </w:tcPr>
+          <w:p>
+            <w:pPr>
+              <w:cnfStyle w:val="000000000000" w:firstRow="0" w:lastRow="0" w:firstColumn="0" w:lastColumn="0" w:oddVBand="0" w:evenVBand="0" w:oddHBand="0" w:evenHBand="0" w:firstRowFirstColumn="0" w:firstRowLastColumn="0" w:lastRowFirstColumn="0" w:lastRowLastColumn="0"/>
+            </w:pPr>
+            <w:r>
+              <w:t>12</w:t>
+            </w:r>
+          </w:p>
+        </w:tc>
+      </w:tr>
+      <w:tr>
+        <w:tc>
+          <w:tcPr>
+            <w:cnfStyle w:val="001000000000" w:firstRow="0" w:lastRow="0" w:firstColumn="1" w:lastColumn="0" w:oddVBand="0" w:evenVBand="0" w:oddHBand="0" w:evenHBand="0" w:firstRowFirstColumn="0" w:firstRowLastColumn="0" w:lastRowFirstColumn="0" w:lastRowLastColumn="0"/>
+            <w:tcW w:w="1850" w:type="dxa"/>
+            <w:shd w:val="clear" w:color="auto" w:fill="00B050"/>
+          </w:tcPr>
+          <w:p>
+            <w:r>
+              <w:t>Israel</w:t>
+            </w:r>
+          </w:p>
+        </w:tc>
+        <w:tc>
+          <w:tcPr>
+            <w:tcW w:w="6215" w:type="dxa"/>
+          </w:tcPr>
+          <w:p>
+            <w:pPr>
+              <w:cnfStyle w:val="000000000000" w:firstRow="0" w:lastRow="0" w:firstColumn="0" w:lastColumn="0" w:oddVBand="0" w:evenVBand="0" w:oddHBand="0" w:evenHBand="0" w:firstRowFirstColumn="0" w:firstRowLastColumn="0" w:lastRowFirstColumn="0" w:lastRowLastColumn="0"/>
+            </w:pPr>
+            <w:r>
+              <w:t>Another potential use is Carbon Emission management. By keeping the plant running in optimal condition, it can reduce its carbon footprint while keeping a stable energy supply.</w:t>
+            </w:r>
+          </w:p>
+        </w:tc>
+        <w:tc>
+          <w:tcPr>
+            <w:tcW w:w="1285" w:type="dxa"/>
+          </w:tcPr>
+          <w:p>
+            <w:pPr>
+              <w:cnfStyle w:val="000000000000" w:firstRow="0" w:lastRow="0" w:firstColumn="0" w:lastColumn="0" w:oddVBand="0" w:evenVBand="0" w:oddHBand="0" w:evenHBand="0" w:firstRowFirstColumn="0" w:firstRowLastColumn="0" w:lastRowFirstColumn="0" w:lastRowLastColumn="0"/>
+            </w:pPr>
+            <w:r>
+              <w:t>10</w:t>
+            </w:r>
+          </w:p>
+        </w:tc>
+      </w:tr>
+      <w:tr>
+        <w:tc>
+          <w:tcPr>
+            <w:cnfStyle w:val="001000000000" w:firstRow="0" w:lastRow="0" w:firstColumn="1" w:lastColumn="0" w:oddVBand="0" w:evenVBand="0" w:oddHBand="0" w:evenHBand="0" w:firstRowFirstColumn="0" w:firstRowLastColumn="0" w:lastRowFirstColumn="0" w:lastRowLastColumn="0"/>
+            <w:tcW w:w="1850" w:type="dxa"/>
+            <w:shd w:val="clear" w:color="auto" w:fill="0070C0"/>
+          </w:tcPr>
+          <w:p>
+            <w:r>
+              <w:t>Mani</w:t>
+            </w:r>
+          </w:p>
+        </w:tc>
+        <w:tc>
+          <w:tcPr>
+            <w:tcW w:w="6215" w:type="dxa"/>
+          </w:tcPr>
+          <w:p>
+            <w:pPr>
+              <w:cnfStyle w:val="000000000000" w:firstRow="0" w:lastRow="0" w:firstColumn="0" w:lastColumn="0" w:oddVBand="0" w:evenVBand="0" w:oddHBand="0" w:evenHBand="0" w:firstRowFirstColumn="0" w:firstRowLastColumn="0" w:lastRowFirstColumn="0" w:lastRowLastColumn="0"/>
+            </w:pPr>
+            <w:r>
+              <w:t>How about energy trading? If you are forecasting an excess or a deficit of energy, the exchange of electricity between different plants could be performed more efficiently.</w:t>
+            </w:r>
+          </w:p>
+        </w:tc>
+        <w:tc>
+          <w:tcPr>
+            <w:tcW w:w="1285" w:type="dxa"/>
+          </w:tcPr>
+          <w:p>
+            <w:pPr>
+              <w:cnfStyle w:val="000000000000" w:firstRow="0" w:lastRow="0" w:firstColumn="0" w:lastColumn="0" w:oddVBand="0" w:evenVBand="0" w:oddHBand="0" w:evenHBand="0" w:firstRowFirstColumn="0" w:firstRowLastColumn="0" w:lastRowFirstColumn="0" w:lastRowLastColumn="0"/>
+            </w:pPr>
+            <w:r>
+              <w:t>10</w:t>
+            </w:r>
+          </w:p>
+        </w:tc>
+      </w:tr>
+      <w:tr>
+        <w:tc>
+          <w:tcPr>
+            <w:cnfStyle w:val="001000000000" w:firstRow="0" w:lastRow="0" w:firstColumn="1" w:lastColumn="0" w:oddVBand="0" w:evenVBand="0" w:oddHBand="0" w:evenHBand="0" w:firstRowFirstColumn="0" w:firstRowLastColumn="0" w:lastRowFirstColumn="0" w:lastRowLastColumn="0"/>
+            <w:tcW w:w="1850" w:type="dxa"/>
+            <w:shd w:val="clear" w:color="auto" w:fill="FFC000"/>
+          </w:tcPr>
+          <w:p>
+            <w:r>
+              <w:t>Darin</w:t>
+            </w:r>
+          </w:p>
+        </w:tc>
+        <w:tc>
+          <w:tcPr>
+            <w:tcW w:w="6215" w:type="dxa"/>
+          </w:tcPr>
+          <w:p>
+            <w:pPr>
+              <w:cnfStyle w:val="000000000000" w:firstRow="0" w:lastRow="0" w:firstColumn="0" w:lastColumn="0" w:oddVBand="0" w:evenVBand="0" w:oddHBand="0" w:evenHBand="0" w:firstRowFirstColumn="0" w:firstRowLastColumn="0" w:lastRowFirstColumn="0" w:lastRowLastColumn="0"/>
+            </w:pPr>
+            <w:r>
+              <w:t>The predictor can also complement renewable energy sources like solar or wind. When those renewables become intermittent, CCPPs with accurate predictions can effectively fill in the gaps.</w:t>
+            </w:r>
+          </w:p>
+        </w:tc>
+        <w:tc>
+          <w:tcPr>
+            <w:tcW w:w="1285" w:type="dxa"/>
+          </w:tcPr>
+          <w:p>
+            <w:pPr>
+              <w:cnfStyle w:val="000000000000" w:firstRow="0" w:lastRow="0" w:firstColumn="0" w:lastColumn="0" w:oddVBand="0" w:evenVBand="0" w:oddHBand="0" w:evenHBand="0" w:firstRowFirstColumn="0" w:firstRowLastColumn="0" w:lastRowFirstColumn="0" w:lastRowLastColumn="0"/>
+            </w:pPr>
+            <w:r>
+              <w:t>12</w:t>
+            </w:r>
+          </w:p>
+        </w:tc>
+      </w:tr>
+      <w:tr>
+        <w:tc>
+          <w:tcPr>
+            <w:cnfStyle w:val="001000000000" w:firstRow="0" w:lastRow="0" w:firstColumn="1" w:lastColumn="0" w:oddVBand="0" w:evenVBand="0" w:oddHBand="0" w:evenHBand="0" w:firstRowFirstColumn="0" w:firstRowLastColumn="0" w:lastRowFirstColumn="0" w:lastRowLastColumn="0"/>
+            <w:tcW w:w="1850" w:type="dxa"/>
           </w:tcPr>
           <w:p/>
         </w:tc>
         <w:tc>
           <w:tcPr>
-            <w:tcW w:w="6390" w:type="dxa"/>
-          </w:tcPr>
-          <w:p>
-            <w:pPr>
-              <w:cnfStyle w:val="000000000000" w:firstRow="0" w:lastRow="0" w:firstColumn="0" w:lastColumn="0" w:oddVBand="0" w:evenVBand="0" w:oddHBand="0" w:evenHBand="0" w:firstRowFirstColumn="0" w:firstRowLastColumn="0" w:lastRowFirstColumn="0" w:lastRowLastColumn="0"/>
-            </w:pPr>
-            <w:r>
-              <w:t>The rest of the variables have a lower but not insignificant effect on the power output. We noticed that the accuracy of predictions increased a few extra percentage points when including all variables. Every point counts!</w:t>
-            </w:r>
-          </w:p>
-        </w:tc>
-        <w:tc>
-          <w:tcPr>
-            <w:tcW w:w="1075" w:type="dxa"/>
-          </w:tcPr>
-          <w:p>
-            <w:pPr>
-              <w:cnfStyle w:val="000000000000" w:firstRow="0" w:lastRow="0" w:firstColumn="0" w:lastColumn="0" w:oddVBand="0" w:evenVBand="0" w:oddHBand="0" w:evenHBand="0" w:firstRowFirstColumn="0" w:firstRowLastColumn="0" w:lastRowFirstColumn="0" w:lastRowLastColumn="0"/>
-            </w:pPr>
-            <w:r>
-              <w:t>12s</w:t>
-            </w:r>
-          </w:p>
-        </w:tc>
-      </w:tr>
-      <w:tr>
-        <w:tc>
-          <w:tcPr>
-            <w:cnfStyle w:val="001000000000" w:firstRow="0" w:lastRow="0" w:firstColumn="1" w:lastColumn="0" w:oddVBand="0" w:evenVBand="0" w:oddHBand="0" w:evenHBand="0" w:firstRowFirstColumn="0" w:firstRowLastColumn="0" w:lastRowFirstColumn="0" w:lastRowLastColumn="0"/>
-            <w:tcW w:w="1885" w:type="dxa"/>
+            <w:tcW w:w="6215" w:type="dxa"/>
+          </w:tcPr>
+          <w:p>
+            <w:pPr>
+              <w:cnfStyle w:val="000000000000" w:firstRow="0" w:lastRow="0" w:firstColumn="0" w:lastColumn="0" w:oddVBand="0" w:evenVBand="0" w:oddHBand="0" w:evenHBand="0" w:firstRowFirstColumn="0" w:firstRowLastColumn="0" w:lastRowFirstColumn="0" w:lastRowLastColumn="0"/>
+            </w:pPr>
+            <w:r>
+              <w:t>TITLE CARD: Why should you invest in this project?</w:t>
+            </w:r>
+          </w:p>
+        </w:tc>
+        <w:tc>
+          <w:tcPr>
+            <w:tcW w:w="1285" w:type="dxa"/>
+          </w:tcPr>
+          <w:p>
+            <w:pPr>
+              <w:cnfStyle w:val="000000000000" w:firstRow="0" w:lastRow="0" w:firstColumn="0" w:lastColumn="0" w:oddVBand="0" w:evenVBand="0" w:oddHBand="0" w:evenHBand="0" w:firstRowFirstColumn="0" w:firstRowLastColumn="0" w:lastRowFirstColumn="0" w:lastRowLastColumn="0"/>
+            </w:pPr>
+            <w:r>
+              <w:t>5</w:t>
+            </w:r>
+          </w:p>
+        </w:tc>
+      </w:tr>
+      <w:tr>
+        <w:tc>
+          <w:tcPr>
+            <w:cnfStyle w:val="001000000000" w:firstRow="0" w:lastRow="0" w:firstColumn="1" w:lastColumn="0" w:oddVBand="0" w:evenVBand="0" w:oddHBand="0" w:evenHBand="0" w:firstRowFirstColumn="0" w:firstRowLastColumn="0" w:lastRowFirstColumn="0" w:lastRowLastColumn="0"/>
+            <w:tcW w:w="1850" w:type="dxa"/>
+            <w:shd w:val="clear" w:color="auto" w:fill="00B050"/>
+          </w:tcPr>
+          <w:p>
+            <w:r>
+              <w:t>Israel</w:t>
+            </w:r>
+          </w:p>
+        </w:tc>
+        <w:tc>
+          <w:tcPr>
+            <w:tcW w:w="6215" w:type="dxa"/>
+          </w:tcPr>
+          <w:p>
+            <w:pPr>
+              <w:cnfStyle w:val="000000000000" w:firstRow="0" w:lastRow="0" w:firstColumn="0" w:lastColumn="0" w:oddVBand="0" w:evenVBand="0" w:oddHBand="0" w:evenHBand="0" w:firstRowFirstColumn="0" w:firstRowLastColumn="0" w:lastRowFirstColumn="0" w:lastRowLastColumn="0"/>
+            </w:pPr>
+            <w:r>
+              <w:t xml:space="preserve">Since 1882 when Edison established the first public power plant in </w:t>
+            </w:r>
+            <w:r>
+              <w:t>Lower Manhattan, New York City</w:t>
+            </w:r>
+            <w:r>
+              <w:t xml:space="preserve">, it has become part of our daily lives, and clearly electric power is not going anywhere. </w:t>
+            </w:r>
+            <w:r>
+              <w:t xml:space="preserve">In the era of Information, artificial intelligence and predictive models like ours are already providing meaningful insights to several industries, including the Energy Industry. </w:t>
+            </w:r>
+          </w:p>
+        </w:tc>
+        <w:tc>
+          <w:tcPr>
+            <w:tcW w:w="1285" w:type="dxa"/>
+          </w:tcPr>
+          <w:p>
+            <w:pPr>
+              <w:cnfStyle w:val="000000000000" w:firstRow="0" w:lastRow="0" w:firstColumn="0" w:lastColumn="0" w:oddVBand="0" w:evenVBand="0" w:oddHBand="0" w:evenHBand="0" w:firstRowFirstColumn="0" w:firstRowLastColumn="0" w:lastRowFirstColumn="0" w:lastRowLastColumn="0"/>
+            </w:pPr>
+            <w:r>
+              <w:t>22</w:t>
+            </w:r>
+          </w:p>
+        </w:tc>
+      </w:tr>
+      <w:tr>
+        <w:tc>
+          <w:tcPr>
+            <w:cnfStyle w:val="001000000000" w:firstRow="0" w:lastRow="0" w:firstColumn="1" w:lastColumn="0" w:oddVBand="0" w:evenVBand="0" w:oddHBand="0" w:evenHBand="0" w:firstRowFirstColumn="0" w:firstRowLastColumn="0" w:lastRowFirstColumn="0" w:lastRowLastColumn="0"/>
+            <w:tcW w:w="1850" w:type="dxa"/>
+            <w:shd w:val="clear" w:color="auto" w:fill="0070C0"/>
+          </w:tcPr>
+          <w:p>
+            <w:r>
+              <w:lastRenderedPageBreak/>
+              <w:t>Mani</w:t>
+            </w:r>
+          </w:p>
+        </w:tc>
+        <w:tc>
+          <w:tcPr>
+            <w:tcW w:w="6215" w:type="dxa"/>
+          </w:tcPr>
+          <w:p>
+            <w:pPr>
+              <w:cnfStyle w:val="000000000000" w:firstRow="0" w:lastRow="0" w:firstColumn="0" w:lastColumn="0" w:oddVBand="0" w:evenVBand="0" w:oddHBand="0" w:evenHBand="0" w:firstRowFirstColumn="0" w:firstRowLastColumn="0" w:lastRowFirstColumn="0" w:lastRowLastColumn="0"/>
+            </w:pPr>
+            <w:r>
+              <w:t>Artificial Intelligence is becoming the driver of the economy, and it’s a proven fact in history that the pioneers and visionaries who invest first tend to not only get a higher profit reward but get to make the rules of the game!</w:t>
+            </w:r>
+          </w:p>
+        </w:tc>
+        <w:tc>
+          <w:tcPr>
+            <w:tcW w:w="1285" w:type="dxa"/>
+          </w:tcPr>
+          <w:p>
+            <w:pPr>
+              <w:cnfStyle w:val="000000000000" w:firstRow="0" w:lastRow="0" w:firstColumn="0" w:lastColumn="0" w:oddVBand="0" w:evenVBand="0" w:oddHBand="0" w:evenHBand="0" w:firstRowFirstColumn="0" w:firstRowLastColumn="0" w:lastRowFirstColumn="0" w:lastRowLastColumn="0"/>
+            </w:pPr>
+            <w:r>
+              <w:t>15</w:t>
+            </w:r>
+          </w:p>
+        </w:tc>
+      </w:tr>
+      <w:tr>
+        <w:tc>
+          <w:tcPr>
+            <w:cnfStyle w:val="001000000000" w:firstRow="0" w:lastRow="0" w:firstColumn="1" w:lastColumn="0" w:oddVBand="0" w:evenVBand="0" w:oddHBand="0" w:evenHBand="0" w:firstRowFirstColumn="0" w:firstRowLastColumn="0" w:lastRowFirstColumn="0" w:lastRowLastColumn="0"/>
+            <w:tcW w:w="1850" w:type="dxa"/>
+            <w:shd w:val="clear" w:color="auto" w:fill="FFC000"/>
+          </w:tcPr>
+          <w:p>
+            <w:r>
+              <w:t>Darin</w:t>
+            </w:r>
+          </w:p>
+        </w:tc>
+        <w:tc>
+          <w:tcPr>
+            <w:tcW w:w="6215" w:type="dxa"/>
+          </w:tcPr>
+          <w:p>
+            <w:pPr>
+              <w:cnfStyle w:val="000000000000" w:firstRow="0" w:lastRow="0" w:firstColumn="0" w:lastColumn="0" w:oddVBand="0" w:evenVBand="0" w:oddHBand="0" w:evenHBand="0" w:firstRowFirstColumn="0" w:firstRowLastColumn="0" w:lastRowFirstColumn="0" w:lastRowLastColumn="0"/>
+            </w:pPr>
+            <w:r>
+              <w:t>While all information about the future has an error, 93% to 96% accuracy is certainly a great level of confidence that will provide a reliable source of information for all the practical applications of this project, and therefore, showing a clear path to profitability and return on investment.</w:t>
+            </w:r>
+          </w:p>
+        </w:tc>
+        <w:tc>
+          <w:tcPr>
+            <w:tcW w:w="1285" w:type="dxa"/>
+          </w:tcPr>
+          <w:p>
+            <w:pPr>
+              <w:cnfStyle w:val="000000000000" w:firstRow="0" w:lastRow="0" w:firstColumn="0" w:lastColumn="0" w:oddVBand="0" w:evenVBand="0" w:oddHBand="0" w:evenHBand="0" w:firstRowFirstColumn="0" w:firstRowLastColumn="0" w:lastRowFirstColumn="0" w:lastRowLastColumn="0"/>
+            </w:pPr>
+            <w:r>
+              <w:t>18</w:t>
+            </w:r>
+          </w:p>
+        </w:tc>
+      </w:tr>
+      <w:tr>
+        <w:tc>
+          <w:tcPr>
+            <w:cnfStyle w:val="001000000000" w:firstRow="0" w:lastRow="0" w:firstColumn="1" w:lastColumn="0" w:oddVBand="0" w:evenVBand="0" w:oddHBand="0" w:evenHBand="0" w:firstRowFirstColumn="0" w:firstRowLastColumn="0" w:lastRowFirstColumn="0" w:lastRowLastColumn="0"/>
+            <w:tcW w:w="1850" w:type="dxa"/>
+            <w:shd w:val="clear" w:color="auto" w:fill="00B050"/>
+          </w:tcPr>
+          <w:p>
+            <w:r>
+              <w:t>Israel</w:t>
+            </w:r>
+          </w:p>
+        </w:tc>
+        <w:tc>
+          <w:tcPr>
+            <w:tcW w:w="6215" w:type="dxa"/>
+          </w:tcPr>
+          <w:p>
+            <w:pPr>
+              <w:cnfStyle w:val="000000000000" w:firstRow="0" w:lastRow="0" w:firstColumn="0" w:lastColumn="0" w:oddVBand="0" w:evenVBand="0" w:oddHBand="0" w:evenHBand="0" w:firstRowFirstColumn="0" w:firstRowLastColumn="0" w:lastRowFirstColumn="0" w:lastRowLastColumn="0"/>
+            </w:pPr>
+            <w:r>
+              <w:t>Investing in our project means investing in more research to build similar models that can benefit other industries, and that you can also become a part of! The sky is the limit! The possibilities are endless!</w:t>
+            </w:r>
+          </w:p>
+        </w:tc>
+        <w:tc>
+          <w:tcPr>
+            <w:tcW w:w="1285" w:type="dxa"/>
+          </w:tcPr>
+          <w:p>
+            <w:pPr>
+              <w:cnfStyle w:val="000000000000" w:firstRow="0" w:lastRow="0" w:firstColumn="0" w:lastColumn="0" w:oddVBand="0" w:evenVBand="0" w:oddHBand="0" w:evenHBand="0" w:firstRowFirstColumn="0" w:firstRowLastColumn="0" w:lastRowFirstColumn="0" w:lastRowLastColumn="0"/>
+            </w:pPr>
+            <w:r>
+              <w:t>14</w:t>
+            </w:r>
+          </w:p>
+        </w:tc>
+      </w:tr>
+      <w:tr>
+        <w:tc>
+          <w:tcPr>
+            <w:cnfStyle w:val="001000000000" w:firstRow="0" w:lastRow="0" w:firstColumn="1" w:lastColumn="0" w:oddVBand="0" w:evenVBand="0" w:oddHBand="0" w:evenHBand="0" w:firstRowFirstColumn="0" w:firstRowLastColumn="0" w:lastRowFirstColumn="0" w:lastRowLastColumn="0"/>
+            <w:tcW w:w="1850" w:type="dxa"/>
           </w:tcPr>
           <w:p/>
         </w:tc>
         <w:tc>
           <w:tcPr>
-            <w:tcW w:w="6390" w:type="dxa"/>
-          </w:tcPr>
-          <w:p>
-            <w:pPr>
-              <w:cnfStyle w:val="000000000000" w:firstRow="0" w:lastRow="0" w:firstColumn="0" w:lastColumn="0" w:oddVBand="0" w:evenVBand="0" w:oddHBand="0" w:evenHBand="0" w:firstRowFirstColumn="0" w:firstRowLastColumn="0" w:lastRowFirstColumn="0" w:lastRowLastColumn="0"/>
-            </w:pPr>
-            <w:r>
-              <w:t>In our analysis, we tried with nine models, but in this presentation, we will focus only in the TWO best predictive models we found: Linear Regression and Random Forest Regressor.</w:t>
-            </w:r>
-          </w:p>
-        </w:tc>
-        <w:tc>
-          <w:tcPr>
-            <w:tcW w:w="1075" w:type="dxa"/>
-          </w:tcPr>
-          <w:p>
-            <w:pPr>
-              <w:cnfStyle w:val="000000000000" w:firstRow="0" w:lastRow="0" w:firstColumn="0" w:lastColumn="0" w:oddVBand="0" w:evenVBand="0" w:oddHBand="0" w:evenHBand="0" w:firstRowFirstColumn="0" w:firstRowLastColumn="0" w:lastRowFirstColumn="0" w:lastRowLastColumn="0"/>
-            </w:pPr>
-            <w:r>
-              <w:t>12s</w:t>
-            </w:r>
-          </w:p>
-        </w:tc>
-      </w:tr>
-      <w:tr>
-        <w:tc>
-          <w:tcPr>
-            <w:cnfStyle w:val="001000000000" w:firstRow="0" w:lastRow="0" w:firstColumn="1" w:lastColumn="0" w:oddVBand="0" w:evenVBand="0" w:oddHBand="0" w:evenHBand="0" w:firstRowFirstColumn="0" w:firstRowLastColumn="0" w:lastRowFirstColumn="0" w:lastRowLastColumn="0"/>
-            <w:tcW w:w="1885" w:type="dxa"/>
+            <w:tcW w:w="6215" w:type="dxa"/>
+          </w:tcPr>
+          <w:p>
+            <w:pPr>
+              <w:cnfStyle w:val="000000000000" w:firstRow="0" w:lastRow="0" w:firstColumn="0" w:lastColumn="0" w:oddVBand="0" w:evenVBand="0" w:oddHBand="0" w:evenHBand="0" w:firstRowFirstColumn="0" w:firstRowLastColumn="0" w:lastRowFirstColumn="0" w:lastRowLastColumn="0"/>
+            </w:pPr>
+            <w:r>
+              <w:t>TITLE CARD: POWER PLANT ENERGY PREDICTOR.</w:t>
+            </w:r>
+          </w:p>
+        </w:tc>
+        <w:tc>
+          <w:tcPr>
+            <w:tcW w:w="1285" w:type="dxa"/>
+          </w:tcPr>
+          <w:p>
+            <w:pPr>
+              <w:cnfStyle w:val="000000000000" w:firstRow="0" w:lastRow="0" w:firstColumn="0" w:lastColumn="0" w:oddVBand="0" w:evenVBand="0" w:oddHBand="0" w:evenHBand="0" w:firstRowFirstColumn="0" w:firstRowLastColumn="0" w:lastRowFirstColumn="0" w:lastRowLastColumn="0"/>
+            </w:pPr>
+            <w:r>
+              <w:t>5</w:t>
+            </w:r>
+          </w:p>
+        </w:tc>
+      </w:tr>
+      <w:tr>
+        <w:tc>
+          <w:tcPr>
+            <w:cnfStyle w:val="001000000000" w:firstRow="0" w:lastRow="0" w:firstColumn="1" w:lastColumn="0" w:oddVBand="0" w:evenVBand="0" w:oddHBand="0" w:evenHBand="0" w:firstRowFirstColumn="0" w:firstRowLastColumn="0" w:lastRowFirstColumn="0" w:lastRowLastColumn="0"/>
+            <w:tcW w:w="1850" w:type="dxa"/>
           </w:tcPr>
           <w:p/>
         </w:tc>
         <w:tc>
           <w:tcPr>
-            <w:tcW w:w="6390" w:type="dxa"/>
-          </w:tcPr>
-          <w:p>
-            <w:pPr>
-              <w:cnfStyle w:val="000000000000" w:firstRow="0" w:lastRow="0" w:firstColumn="0" w:lastColumn="0" w:oddVBand="0" w:evenVBand="0" w:oddHBand="0" w:evenHBand="0" w:firstRowFirstColumn="0" w:firstRowLastColumn="0" w:lastRowFirstColumn="0" w:lastRowLastColumn="0"/>
-            </w:pPr>
-            <w:r>
-              <w:t>With linear regression we were able to predict the energy output with a precision of up to 93%</w:t>
-            </w:r>
-            <w:r>
-              <w:t>. It is a very simple and reliable model that can be implemented without extensive computational resources, therefore no need for expensive hardware to perform the predictions.</w:t>
-            </w:r>
-          </w:p>
-        </w:tc>
-        <w:tc>
-          <w:tcPr>
-            <w:tcW w:w="1075" w:type="dxa"/>
-          </w:tcPr>
-          <w:p>
-            <w:pPr>
-              <w:cnfStyle w:val="000000000000" w:firstRow="0" w:lastRow="0" w:firstColumn="0" w:lastColumn="0" w:oddVBand="0" w:evenVBand="0" w:oddHBand="0" w:evenHBand="0" w:firstRowFirstColumn="0" w:firstRowLastColumn="0" w:lastRowFirstColumn="0" w:lastRowLastColumn="0"/>
-            </w:pPr>
-            <w:r>
-              <w:t>15s</w:t>
-            </w:r>
-          </w:p>
-        </w:tc>
-      </w:tr>
-      <w:tr>
-        <w:tc>
-          <w:tcPr>
-            <w:cnfStyle w:val="001000000000" w:firstRow="0" w:lastRow="0" w:firstColumn="1" w:lastColumn="0" w:oddVBand="0" w:evenVBand="0" w:oddHBand="0" w:evenHBand="0" w:firstRowFirstColumn="0" w:firstRowLastColumn="0" w:lastRowFirstColumn="0" w:lastRowLastColumn="0"/>
-            <w:tcW w:w="1885" w:type="dxa"/>
-          </w:tcPr>
-          <w:p/>
-        </w:tc>
-        <w:tc>
-          <w:tcPr>
-            <w:tcW w:w="6390" w:type="dxa"/>
-          </w:tcPr>
-          <w:p>
-            <w:pPr>
-              <w:cnfStyle w:val="000000000000" w:firstRow="0" w:lastRow="0" w:firstColumn="0" w:lastColumn="0" w:oddVBand="0" w:evenVBand="0" w:oddHBand="0" w:evenHBand="0" w:firstRowFirstColumn="0" w:firstRowLastColumn="0" w:lastRowFirstColumn="0" w:lastRowLastColumn="0"/>
-            </w:pPr>
-            <w:r>
-              <w:t>With the Random Forest Regressor model our prediction goes up to 96%. While every point counts, it’s important to notice that Random Forest Regressor models DO require extensive computational resources, so it may only be worth to have a larger investment for plants in extreme weather conditions.</w:t>
-            </w:r>
-          </w:p>
-        </w:tc>
-        <w:tc>
-          <w:tcPr>
-            <w:tcW w:w="1075" w:type="dxa"/>
-          </w:tcPr>
-          <w:p>
-            <w:pPr>
-              <w:cnfStyle w:val="000000000000" w:firstRow="0" w:lastRow="0" w:firstColumn="0" w:lastColumn="0" w:oddVBand="0" w:evenVBand="0" w:oddHBand="0" w:evenHBand="0" w:firstRowFirstColumn="0" w:firstRowLastColumn="0" w:lastRowFirstColumn="0" w:lastRowLastColumn="0"/>
-            </w:pPr>
-            <w:r>
-              <w:t>18s</w:t>
+            <w:tcW w:w="6215" w:type="dxa"/>
+          </w:tcPr>
+          <w:p>
+            <w:pPr>
+              <w:cnfStyle w:val="000000000000" w:firstRow="0" w:lastRow="0" w:firstColumn="0" w:lastColumn="0" w:oddVBand="0" w:evenVBand="0" w:oddHBand="0" w:evenHBand="0" w:firstRowFirstColumn="0" w:firstRowLastColumn="0" w:lastRowFirstColumn="0" w:lastRowLastColumn="0"/>
+            </w:pPr>
+            <w:r>
+              <w:t>CREDITS</w:t>
+            </w:r>
+          </w:p>
+        </w:tc>
+        <w:tc>
+          <w:tcPr>
+            <w:tcW w:w="1285" w:type="dxa"/>
+          </w:tcPr>
+          <w:p>
+            <w:pPr>
+              <w:cnfStyle w:val="000000000000" w:firstRow="0" w:lastRow="0" w:firstColumn="0" w:lastColumn="0" w:oddVBand="0" w:evenVBand="0" w:oddHBand="0" w:evenHBand="0" w:firstRowFirstColumn="0" w:firstRowLastColumn="0" w:lastRowFirstColumn="0" w:lastRowLastColumn="0"/>
+            </w:pPr>
+            <w:r>
+              <w:t>20</w:t>
             </w:r>
           </w:p>
         </w:tc>
@@ -1375,7 +1969,21 @@
         <w:t xml:space="preserve"> </w:t>
       </w:r>
     </w:p>
-    <w:p/>
+    <w:p>
+      <w:r>
+        <w:t xml:space="preserve">Total Time: </w:t>
+      </w:r>
+      <w:r>
+        <w:rPr>
+          <w:b/>
+          <w:bCs/>
+        </w:rPr>
+        <w:t>8 min 49 sec</w:t>
+      </w:r>
+      <w:r>
+        <w:t>.</w:t>
+      </w:r>
+    </w:p>
     <w:sectPr>
       <w:pgSz w:w="12240" w:h="15840"/>
       <w:pgMar w:top="1440" w:right="1440" w:bottom="1440" w:left="1440" w:header="720" w:footer="720" w:gutter="0"/>

</xml_diff>